<commit_message>
expiry service runs on local and on aws lambda now with connection to 2 rds.
</commit_message>
<xml_diff>
--- a/Moso-Task-Map.docx
+++ b/Moso-Task-Map.docx
@@ -125,6 +125,7 @@
     </w:p>
     <w:p>
       <w:pPr>
+        <w:jc w:val="center"/>
         <w:rPr>
           <w:rFonts w:ascii="JetBrains Mono NL ExtraLight" w:hAnsi="JetBrains Mono NL ExtraLight" w:cs="JetBrains Mono NL ExtraLight"/>
           <w:noProof/>
@@ -175,6 +176,49 @@
         </w:rPr>
         <w:t>TASK MAP</w:t>
       </w:r>
+    </w:p>
+    <w:p>
+      <w:pPr>
+        <w:rPr>
+          <w:rFonts w:ascii="JetBrains Mono NL ExtraLight" w:hAnsi="JetBrains Mono NL ExtraLight" w:cs="JetBrains Mono NL ExtraLight"/>
+          <w:noProof/>
+          <w:sz w:val="21"/>
+          <w:szCs w:val="21"/>
+          <w:lang w:val="en-US"/>
+        </w:rPr>
+      </w:pPr>
+    </w:p>
+    <w:p>
+      <w:pPr>
+        <w:rPr>
+          <w:rFonts w:ascii="JetBrains Mono NL ExtraLight" w:hAnsi="JetBrains Mono NL ExtraLight" w:cs="JetBrains Mono NL ExtraLight"/>
+          <w:noProof/>
+          <w:sz w:val="21"/>
+          <w:szCs w:val="21"/>
+          <w:lang w:val="en-US"/>
+        </w:rPr>
+      </w:pPr>
+      <w:r>
+        <w:rPr>
+          <w:rFonts w:ascii="JetBrains Mono NL ExtraLight" w:hAnsi="JetBrains Mono NL ExtraLight" w:cs="JetBrains Mono NL ExtraLight"/>
+          <w:noProof/>
+          <w:sz w:val="21"/>
+          <w:szCs w:val="21"/>
+          <w:lang w:val="en-US"/>
+        </w:rPr>
+        <w:t>BUSINESS EXPLANATION</w:t>
+      </w:r>
+    </w:p>
+    <w:p>
+      <w:pPr>
+        <w:rPr>
+          <w:rFonts w:ascii="JetBrains Mono NL ExtraLight" w:hAnsi="JetBrains Mono NL ExtraLight" w:cs="JetBrains Mono NL ExtraLight"/>
+          <w:noProof/>
+          <w:sz w:val="21"/>
+          <w:szCs w:val="21"/>
+          <w:lang w:val="en-US"/>
+        </w:rPr>
+      </w:pPr>
     </w:p>
     <w:p>
       <w:pPr>
@@ -392,15 +436,17 @@
         </w:numPr>
         <w:rPr>
           <w:rFonts w:ascii="JetBrains Mono NL ExtraLight" w:hAnsi="JetBrains Mono NL ExtraLight" w:cs="JetBrains Mono NL ExtraLight"/>
-          <w:noProof/>
-          <w:sz w:val="21"/>
-          <w:szCs w:val="21"/>
-          <w:lang w:val="en-US"/>
-        </w:rPr>
-      </w:pPr>
-      <w:r>
-        <w:rPr>
-          <w:rFonts w:ascii="JetBrains Mono NL ExtraLight" w:hAnsi="JetBrains Mono NL ExtraLight" w:cs="JetBrains Mono NL ExtraLight"/>
+          <w:strike/>
+          <w:noProof/>
+          <w:sz w:val="21"/>
+          <w:szCs w:val="21"/>
+          <w:lang w:val="en-US"/>
+        </w:rPr>
+      </w:pPr>
+      <w:r>
+        <w:rPr>
+          <w:rFonts w:ascii="JetBrains Mono NL ExtraLight" w:hAnsi="JetBrains Mono NL ExtraLight" w:cs="JetBrains Mono NL ExtraLight"/>
+          <w:strike/>
           <w:noProof/>
           <w:sz w:val="21"/>
           <w:szCs w:val="21"/>
@@ -411,6 +457,7 @@
       <w:r>
         <w:rPr>
           <w:rFonts w:ascii="JetBrains Mono NL ExtraLight" w:hAnsi="JetBrains Mono NL ExtraLight" w:cs="JetBrains Mono NL ExtraLight"/>
+          <w:strike/>
           <w:noProof/>
           <w:sz w:val="21"/>
           <w:szCs w:val="21"/>
@@ -421,6 +468,7 @@
       <w:r>
         <w:rPr>
           <w:rFonts w:ascii="JetBrains Mono NL ExtraLight" w:hAnsi="JetBrains Mono NL ExtraLight" w:cs="JetBrains Mono NL ExtraLight"/>
+          <w:strike/>
           <w:noProof/>
           <w:sz w:val="21"/>
           <w:szCs w:val="21"/>
@@ -913,15 +961,17 @@
         </w:numPr>
         <w:rPr>
           <w:rFonts w:ascii="JetBrains Mono NL ExtraLight" w:hAnsi="JetBrains Mono NL ExtraLight" w:cs="JetBrains Mono NL ExtraLight"/>
-          <w:noProof/>
-          <w:sz w:val="21"/>
-          <w:szCs w:val="21"/>
-          <w:lang w:val="en-US"/>
-        </w:rPr>
-      </w:pPr>
-      <w:r>
-        <w:rPr>
-          <w:rFonts w:ascii="JetBrains Mono NL ExtraLight" w:hAnsi="JetBrains Mono NL ExtraLight" w:cs="JetBrains Mono NL ExtraLight"/>
+          <w:strike/>
+          <w:noProof/>
+          <w:sz w:val="21"/>
+          <w:szCs w:val="21"/>
+          <w:lang w:val="en-US"/>
+        </w:rPr>
+      </w:pPr>
+      <w:r>
+        <w:rPr>
+          <w:rFonts w:ascii="JetBrains Mono NL ExtraLight" w:hAnsi="JetBrains Mono NL ExtraLight" w:cs="JetBrains Mono NL ExtraLight"/>
+          <w:strike/>
           <w:noProof/>
           <w:sz w:val="21"/>
           <w:szCs w:val="21"/>
@@ -932,6 +982,7 @@
       <w:r>
         <w:rPr>
           <w:rFonts w:ascii="JetBrains Mono NL ExtraLight" w:hAnsi="JetBrains Mono NL ExtraLight" w:cs="JetBrains Mono NL ExtraLight"/>
+          <w:strike/>
           <w:noProof/>
           <w:sz w:val="21"/>
           <w:szCs w:val="21"/>
@@ -1209,7 +1260,18 @@
           <w:szCs w:val="21"/>
           <w:lang w:val="en-US"/>
         </w:rPr>
-        <w:t xml:space="preserve"> Months</w:t>
+        <w:t xml:space="preserve"> Mont</w:t>
+      </w:r>
+      <w:r>
+        <w:rPr>
+          <w:rFonts w:ascii="JetBrains Mono NL ExtraLight" w:hAnsi="JetBrains Mono NL ExtraLight" w:cs="JetBrains Mono NL ExtraLight"/>
+          <w:strike/>
+          <w:noProof/>
+          <w:sz w:val="21"/>
+          <w:szCs w:val="21"/>
+          <w:lang w:val="en-US"/>
+        </w:rPr>
+        <w:t>hs</w:t>
       </w:r>
       <w:r>
         <w:rPr>
@@ -1295,27 +1357,29 @@
       <w:pPr>
         <w:rPr>
           <w:rFonts w:ascii="JetBrains Mono NL ExtraLight" w:hAnsi="JetBrains Mono NL ExtraLight" w:cs="JetBrains Mono NL ExtraLight"/>
-          <w:noProof/>
-          <w:sz w:val="21"/>
-          <w:szCs w:val="21"/>
-          <w:lang w:val="en-US"/>
-        </w:rPr>
-      </w:pPr>
-    </w:p>
-    <w:p>
-      <w:pPr>
-        <w:rPr>
-          <w:rFonts w:ascii="JetBrains Mono NL ExtraLight" w:hAnsi="JetBrains Mono NL ExtraLight" w:cs="JetBrains Mono NL ExtraLight"/>
-          <w:strike/>
-          <w:noProof/>
-          <w:sz w:val="21"/>
-          <w:szCs w:val="21"/>
-          <w:lang w:val="en-US"/>
-        </w:rPr>
-      </w:pPr>
-      <w:r>
-        <w:rPr>
-          <w:rFonts w:ascii="JetBrains Mono NL ExtraLight" w:hAnsi="JetBrains Mono NL ExtraLight" w:cs="JetBrains Mono NL ExtraLight"/>
+          <w:strike/>
+          <w:noProof/>
+          <w:sz w:val="21"/>
+          <w:szCs w:val="21"/>
+          <w:lang w:val="en-US"/>
+        </w:rPr>
+      </w:pPr>
+    </w:p>
+    <w:p>
+      <w:pPr>
+        <w:rPr>
+          <w:rFonts w:ascii="JetBrains Mono NL ExtraLight" w:hAnsi="JetBrains Mono NL ExtraLight" w:cs="JetBrains Mono NL ExtraLight"/>
+          <w:strike/>
+          <w:noProof/>
+          <w:sz w:val="21"/>
+          <w:szCs w:val="21"/>
+          <w:lang w:val="en-US"/>
+        </w:rPr>
+      </w:pPr>
+      <w:r>
+        <w:rPr>
+          <w:rFonts w:ascii="JetBrains Mono NL ExtraLight" w:hAnsi="JetBrains Mono NL ExtraLight" w:cs="JetBrains Mono NL ExtraLight"/>
+          <w:strike/>
           <w:noProof/>
           <w:sz w:val="21"/>
           <w:szCs w:val="21"/>
@@ -1326,6 +1390,7 @@
       <w:r>
         <w:rPr>
           <w:rFonts w:ascii="JetBrains Mono NL ExtraLight" w:hAnsi="JetBrains Mono NL ExtraLight" w:cs="JetBrains Mono NL ExtraLight"/>
+          <w:strike/>
           <w:noProof/>
           <w:sz w:val="21"/>
           <w:szCs w:val="21"/>
@@ -1336,6 +1401,7 @@
       <w:r>
         <w:rPr>
           <w:rFonts w:ascii="JetBrains Mono NL ExtraLight" w:hAnsi="JetBrains Mono NL ExtraLight" w:cs="JetBrains Mono NL ExtraLight"/>
+          <w:strike/>
           <w:noProof/>
           <w:sz w:val="21"/>
           <w:szCs w:val="21"/>
@@ -1346,6 +1412,7 @@
       <w:r>
         <w:rPr>
           <w:rFonts w:ascii="JetBrains Mono NL ExtraLight" w:hAnsi="JetBrains Mono NL ExtraLight" w:cs="JetBrains Mono NL ExtraLight"/>
+          <w:strike/>
           <w:noProof/>
           <w:sz w:val="21"/>
           <w:szCs w:val="21"/>
@@ -1356,6 +1423,7 @@
       <w:r>
         <w:rPr>
           <w:rFonts w:ascii="JetBrains Mono NL ExtraLight" w:hAnsi="JetBrains Mono NL ExtraLight" w:cs="JetBrains Mono NL ExtraLight"/>
+          <w:strike/>
           <w:noProof/>
           <w:sz w:val="21"/>
           <w:szCs w:val="21"/>
@@ -1366,6 +1434,7 @@
       <w:r>
         <w:rPr>
           <w:rFonts w:ascii="JetBrains Mono NL ExtraLight" w:hAnsi="JetBrains Mono NL ExtraLight" w:cs="JetBrains Mono NL ExtraLight"/>
+          <w:strike/>
           <w:noProof/>
           <w:sz w:val="21"/>
           <w:szCs w:val="21"/>
@@ -1376,6 +1445,7 @@
       <w:r>
         <w:rPr>
           <w:rFonts w:ascii="JetBrains Mono NL ExtraLight" w:hAnsi="JetBrains Mono NL ExtraLight" w:cs="JetBrains Mono NL ExtraLight"/>
+          <w:strike/>
           <w:noProof/>
           <w:sz w:val="21"/>
           <w:szCs w:val="21"/>
@@ -1386,6 +1456,7 @@
       <w:r>
         <w:rPr>
           <w:rFonts w:ascii="JetBrains Mono NL ExtraLight" w:hAnsi="JetBrains Mono NL ExtraLight" w:cs="JetBrains Mono NL ExtraLight"/>
+          <w:strike/>
           <w:noProof/>
           <w:sz w:val="21"/>
           <w:szCs w:val="21"/>
@@ -1398,26 +1469,29 @@
       <w:pPr>
         <w:rPr>
           <w:rFonts w:ascii="JetBrains Mono NL ExtraLight" w:hAnsi="JetBrains Mono NL ExtraLight" w:cs="JetBrains Mono NL ExtraLight"/>
-          <w:noProof/>
-          <w:sz w:val="21"/>
-          <w:szCs w:val="21"/>
-          <w:lang w:val="en-US"/>
-        </w:rPr>
-      </w:pPr>
-    </w:p>
-    <w:p>
-      <w:pPr>
-        <w:rPr>
-          <w:rFonts w:ascii="JetBrains Mono NL ExtraLight" w:hAnsi="JetBrains Mono NL ExtraLight" w:cs="JetBrains Mono NL ExtraLight"/>
-          <w:noProof/>
-          <w:sz w:val="21"/>
-          <w:szCs w:val="21"/>
-          <w:lang w:val="en-US"/>
-        </w:rPr>
-      </w:pPr>
-      <w:r>
-        <w:rPr>
-          <w:rFonts w:ascii="JetBrains Mono NL ExtraLight" w:hAnsi="JetBrains Mono NL ExtraLight" w:cs="JetBrains Mono NL ExtraLight"/>
+          <w:strike/>
+          <w:noProof/>
+          <w:sz w:val="21"/>
+          <w:szCs w:val="21"/>
+          <w:lang w:val="en-US"/>
+        </w:rPr>
+      </w:pPr>
+    </w:p>
+    <w:p>
+      <w:pPr>
+        <w:rPr>
+          <w:rFonts w:ascii="JetBrains Mono NL ExtraLight" w:hAnsi="JetBrains Mono NL ExtraLight" w:cs="JetBrains Mono NL ExtraLight"/>
+          <w:strike/>
+          <w:noProof/>
+          <w:sz w:val="21"/>
+          <w:szCs w:val="21"/>
+          <w:lang w:val="en-US"/>
+        </w:rPr>
+      </w:pPr>
+      <w:r>
+        <w:rPr>
+          <w:rFonts w:ascii="JetBrains Mono NL ExtraLight" w:hAnsi="JetBrains Mono NL ExtraLight" w:cs="JetBrains Mono NL ExtraLight"/>
+          <w:strike/>
           <w:noProof/>
           <w:sz w:val="21"/>
           <w:szCs w:val="21"/>
@@ -1428,6 +1502,7 @@
       <w:r>
         <w:rPr>
           <w:rFonts w:ascii="JetBrains Mono NL ExtraLight" w:hAnsi="JetBrains Mono NL ExtraLight" w:cs="JetBrains Mono NL ExtraLight"/>
+          <w:strike/>
           <w:noProof/>
           <w:sz w:val="21"/>
           <w:szCs w:val="21"/>
@@ -1621,15 +1696,17 @@
         <w:ind w:left="720" w:firstLine="720"/>
         <w:rPr>
           <w:rFonts w:ascii="JetBrains Mono NL ExtraLight" w:hAnsi="JetBrains Mono NL ExtraLight" w:cs="JetBrains Mono NL ExtraLight"/>
-          <w:noProof/>
-          <w:sz w:val="21"/>
-          <w:szCs w:val="21"/>
-          <w:lang w:val="en-US"/>
-        </w:rPr>
-      </w:pPr>
-      <w:r>
-        <w:rPr>
-          <w:rFonts w:ascii="JetBrains Mono NL ExtraLight" w:hAnsi="JetBrains Mono NL ExtraLight" w:cs="JetBrains Mono NL ExtraLight"/>
+          <w:strike/>
+          <w:noProof/>
+          <w:sz w:val="21"/>
+          <w:szCs w:val="21"/>
+          <w:lang w:val="en-US"/>
+        </w:rPr>
+      </w:pPr>
+      <w:r>
+        <w:rPr>
+          <w:rFonts w:ascii="JetBrains Mono NL ExtraLight" w:hAnsi="JetBrains Mono NL ExtraLight" w:cs="JetBrains Mono NL ExtraLight"/>
+          <w:strike/>
           <w:noProof/>
           <w:sz w:val="21"/>
           <w:szCs w:val="21"/>
@@ -1643,6 +1720,7 @@
         <w:ind w:left="1440" w:firstLine="720"/>
         <w:rPr>
           <w:rFonts w:ascii="JetBrains Mono NL ExtraLight" w:hAnsi="JetBrains Mono NL ExtraLight" w:cs="JetBrains Mono NL ExtraLight"/>
+          <w:strike/>
           <w:noProof/>
           <w:sz w:val="21"/>
           <w:szCs w:val="21"/>
@@ -1669,11 +1747,79 @@
           <w:szCs w:val="21"/>
           <w:lang w:val="en-US"/>
         </w:rPr>
-        <w:t>user from the users table in the moso database</w:t>
-      </w:r>
-      <w:r>
-        <w:rPr>
-          <w:rFonts w:ascii="JetBrains Mono NL ExtraLight" w:hAnsi="JetBrains Mono NL ExtraLight" w:cs="JetBrains Mono NL ExtraLight"/>
+        <w:t>user from the users table in the moso database,</w:t>
+      </w:r>
+    </w:p>
+    <w:p>
+      <w:pPr>
+        <w:ind w:left="1440" w:firstLine="720"/>
+        <w:rPr>
+          <w:rFonts w:ascii="JetBrains Mono NL ExtraLight" w:hAnsi="JetBrains Mono NL ExtraLight" w:cs="JetBrains Mono NL ExtraLight"/>
+          <w:noProof/>
+          <w:sz w:val="21"/>
+          <w:szCs w:val="21"/>
+          <w:lang w:val="en-US"/>
+        </w:rPr>
+      </w:pPr>
+      <w:r>
+        <w:rPr>
+          <w:rFonts w:ascii="JetBrains Mono NL ExtraLight" w:hAnsi="JetBrains Mono NL ExtraLight" w:cs="JetBrains Mono NL ExtraLight"/>
+          <w:noProof/>
+          <w:sz w:val="21"/>
+          <w:szCs w:val="21"/>
+          <w:lang w:val="en-US"/>
+        </w:rPr>
+        <w:t>Delete user from aws servers,</w:t>
+      </w:r>
+      <w:r>
+        <w:rPr>
+          <w:rFonts w:ascii="JetBrains Mono NL ExtraLight" w:hAnsi="JetBrains Mono NL ExtraLight" w:cs="JetBrains Mono NL ExtraLight"/>
+          <w:noProof/>
+          <w:sz w:val="21"/>
+          <w:szCs w:val="21"/>
+          <w:lang w:val="en-US"/>
+        </w:rPr>
+        <w:t xml:space="preserve"> </w:t>
+      </w:r>
+    </w:p>
+    <w:p>
+      <w:pPr>
+        <w:ind w:left="720" w:firstLine="720"/>
+        <w:rPr>
+          <w:rFonts w:ascii="JetBrains Mono NL ExtraLight" w:hAnsi="JetBrains Mono NL ExtraLight" w:cs="JetBrains Mono NL ExtraLight"/>
+          <w:strike/>
+          <w:noProof/>
+          <w:sz w:val="21"/>
+          <w:szCs w:val="21"/>
+          <w:lang w:val="en-US"/>
+        </w:rPr>
+      </w:pPr>
+      <w:r>
+        <w:rPr>
+          <w:rFonts w:ascii="JetBrains Mono NL ExtraLight" w:hAnsi="JetBrains Mono NL ExtraLight" w:cs="JetBrains Mono NL ExtraLight"/>
+          <w:strike/>
+          <w:noProof/>
+          <w:sz w:val="21"/>
+          <w:szCs w:val="21"/>
+          <w:lang w:val="en-US"/>
+        </w:rPr>
+        <w:t>A</w:t>
+      </w:r>
+      <w:r>
+        <w:rPr>
+          <w:rFonts w:ascii="JetBrains Mono NL ExtraLight" w:hAnsi="JetBrains Mono NL ExtraLight" w:cs="JetBrains Mono NL ExtraLight"/>
+          <w:strike/>
+          <w:noProof/>
+          <w:sz w:val="21"/>
+          <w:szCs w:val="21"/>
+          <w:lang w:val="en-US"/>
+        </w:rPr>
+        <w:t>nd</w:t>
+      </w:r>
+      <w:r>
+        <w:rPr>
+          <w:rFonts w:ascii="JetBrains Mono NL ExtraLight" w:hAnsi="JetBrains Mono NL ExtraLight" w:cs="JetBrains Mono NL ExtraLight"/>
+          <w:strike/>
           <w:noProof/>
           <w:sz w:val="21"/>
           <w:szCs w:val="21"/>
@@ -1681,31 +1827,181 @@
         </w:rPr>
         <w:t>,</w:t>
       </w:r>
+      <w:r>
+        <w:rPr>
+          <w:rFonts w:ascii="JetBrains Mono NL ExtraLight" w:hAnsi="JetBrains Mono NL ExtraLight" w:cs="JetBrains Mono NL ExtraLight"/>
+          <w:strike/>
+          <w:noProof/>
+          <w:sz w:val="21"/>
+          <w:szCs w:val="21"/>
+          <w:lang w:val="en-US"/>
+        </w:rPr>
+        <w:t xml:space="preserve"> </w:t>
+      </w:r>
     </w:p>
     <w:p>
       <w:pPr>
         <w:ind w:left="1440" w:firstLine="720"/>
         <w:rPr>
           <w:rFonts w:ascii="JetBrains Mono NL ExtraLight" w:hAnsi="JetBrains Mono NL ExtraLight" w:cs="JetBrains Mono NL ExtraLight"/>
-          <w:noProof/>
-          <w:sz w:val="21"/>
-          <w:szCs w:val="21"/>
-          <w:lang w:val="en-US"/>
-        </w:rPr>
-      </w:pPr>
-      <w:r>
-        <w:rPr>
-          <w:rFonts w:ascii="JetBrains Mono NL ExtraLight" w:hAnsi="JetBrains Mono NL ExtraLight" w:cs="JetBrains Mono NL ExtraLight"/>
-          <w:noProof/>
-          <w:sz w:val="21"/>
-          <w:szCs w:val="21"/>
-          <w:lang w:val="en-US"/>
-        </w:rPr>
-        <w:t>Delete user from aws servers,</w:t>
-      </w:r>
-      <w:r>
-        <w:rPr>
-          <w:rFonts w:ascii="JetBrains Mono NL ExtraLight" w:hAnsi="JetBrains Mono NL ExtraLight" w:cs="JetBrains Mono NL ExtraLight"/>
+          <w:strike/>
+          <w:noProof/>
+          <w:sz w:val="21"/>
+          <w:szCs w:val="21"/>
+          <w:lang w:val="en-US"/>
+        </w:rPr>
+      </w:pPr>
+      <w:r>
+        <w:rPr>
+          <w:rFonts w:ascii="JetBrains Mono NL ExtraLight" w:hAnsi="JetBrains Mono NL ExtraLight" w:cs="JetBrains Mono NL ExtraLight"/>
+          <w:strike/>
+          <w:noProof/>
+          <w:sz w:val="21"/>
+          <w:szCs w:val="21"/>
+          <w:lang w:val="en-US"/>
+        </w:rPr>
+        <w:t xml:space="preserve">Set </w:t>
+      </w:r>
+      <w:r>
+        <w:rPr>
+          <w:rFonts w:ascii="JetBrains Mono NL ExtraLight" w:hAnsi="JetBrains Mono NL ExtraLight" w:cs="JetBrains Mono NL ExtraLight"/>
+          <w:strike/>
+          <w:noProof/>
+          <w:sz w:val="21"/>
+          <w:szCs w:val="21"/>
+          <w:lang w:val="en-US"/>
+        </w:rPr>
+        <w:t>isDeleted true in the warned_users table,</w:t>
+      </w:r>
+    </w:p>
+    <w:p>
+      <w:pPr>
+        <w:ind w:left="720"/>
+        <w:rPr>
+          <w:rFonts w:ascii="JetBrains Mono NL ExtraLight" w:hAnsi="JetBrains Mono NL ExtraLight" w:cs="JetBrains Mono NL ExtraLight"/>
+          <w:strike/>
+          <w:noProof/>
+          <w:sz w:val="21"/>
+          <w:szCs w:val="21"/>
+          <w:lang w:val="en-US"/>
+        </w:rPr>
+      </w:pPr>
+    </w:p>
+    <w:p>
+      <w:pPr>
+        <w:rPr>
+          <w:rFonts w:ascii="JetBrains Mono NL ExtraLight" w:hAnsi="JetBrains Mono NL ExtraLight" w:cs="JetBrains Mono NL ExtraLight"/>
+          <w:strike/>
+          <w:noProof/>
+          <w:sz w:val="21"/>
+          <w:szCs w:val="21"/>
+          <w:lang w:val="en-US"/>
+        </w:rPr>
+      </w:pPr>
+      <w:r>
+        <w:rPr>
+          <w:rFonts w:ascii="JetBrains Mono NL ExtraLight" w:hAnsi="JetBrains Mono NL ExtraLight" w:cs="JetBrains Mono NL ExtraLight"/>
+          <w:strike/>
+          <w:noProof/>
+          <w:sz w:val="21"/>
+          <w:szCs w:val="21"/>
+          <w:lang w:val="en-US"/>
+        </w:rPr>
+        <w:br w:type="page"/>
+      </w:r>
+      <w:r>
+        <w:rPr>
+          <w:rFonts w:ascii="JetBrains Mono NL ExtraLight" w:hAnsi="JetBrains Mono NL ExtraLight" w:cs="JetBrains Mono NL ExtraLight"/>
+          <w:strike/>
+          <w:noProof/>
+          <w:sz w:val="21"/>
+          <w:szCs w:val="21"/>
+          <w:lang w:val="en-US"/>
+        </w:rPr>
+        <w:lastRenderedPageBreak/>
+        <w:t>#</w:t>
+      </w:r>
+      <w:r>
+        <w:rPr>
+          <w:rFonts w:ascii="JetBrains Mono NL ExtraLight" w:hAnsi="JetBrains Mono NL ExtraLight" w:cs="JetBrains Mono NL ExtraLight"/>
+          <w:strike/>
+          <w:noProof/>
+          <w:sz w:val="21"/>
+          <w:szCs w:val="21"/>
+          <w:lang w:val="en-US"/>
+        </w:rPr>
+        <w:t>isMailed</w:t>
+      </w:r>
+      <w:r>
+        <w:rPr>
+          <w:rFonts w:ascii="JetBrains Mono NL ExtraLight" w:hAnsi="JetBrains Mono NL ExtraLight" w:cs="JetBrains Mono NL ExtraLight"/>
+          <w:strike/>
+          <w:noProof/>
+          <w:sz w:val="21"/>
+          <w:szCs w:val="21"/>
+          <w:lang w:val="en-US"/>
+        </w:rPr>
+        <w:t>:</w:t>
+      </w:r>
+      <w:r>
+        <w:rPr>
+          <w:rFonts w:ascii="JetBrains Mono NL ExtraLight" w:hAnsi="JetBrains Mono NL ExtraLight" w:cs="JetBrains Mono NL ExtraLight"/>
+          <w:strike/>
+          <w:noProof/>
+          <w:sz w:val="21"/>
+          <w:szCs w:val="21"/>
+          <w:lang w:val="en-US"/>
+        </w:rPr>
+        <w:t>false</w:t>
+      </w:r>
+      <w:r>
+        <w:rPr>
+          <w:rFonts w:ascii="JetBrains Mono NL ExtraLight" w:hAnsi="JetBrains Mono NL ExtraLight" w:cs="JetBrains Mono NL ExtraLight"/>
+          <w:strike/>
+          <w:noProof/>
+          <w:sz w:val="21"/>
+          <w:szCs w:val="21"/>
+          <w:lang w:val="en-US"/>
+        </w:rPr>
+        <w:t>|</w:t>
+      </w:r>
+      <w:r>
+        <w:rPr>
+          <w:rFonts w:ascii="JetBrains Mono NL ExtraLight" w:hAnsi="JetBrains Mono NL ExtraLight" w:cs="JetBrains Mono NL ExtraLight"/>
+          <w:strike/>
+          <w:noProof/>
+          <w:sz w:val="21"/>
+          <w:szCs w:val="21"/>
+          <w:lang w:val="en-US"/>
+        </w:rPr>
+        <w:t>empty</w:t>
+      </w:r>
+      <w:r>
+        <w:rPr>
+          <w:rFonts w:ascii="JetBrains Mono NL ExtraLight" w:hAnsi="JetBrains Mono NL ExtraLight" w:cs="JetBrains Mono NL ExtraLight"/>
+          <w:strike/>
+          <w:noProof/>
+          <w:sz w:val="21"/>
+          <w:szCs w:val="21"/>
+          <w:lang w:val="en-US"/>
+        </w:rPr>
+        <w:t>, then</w:t>
+      </w:r>
+      <w:r>
+        <w:rPr>
+          <w:rFonts w:ascii="JetBrains Mono NL ExtraLight" w:hAnsi="JetBrains Mono NL ExtraLight" w:cs="JetBrains Mono NL ExtraLight"/>
+          <w:strike/>
+          <w:noProof/>
+          <w:sz w:val="21"/>
+          <w:szCs w:val="21"/>
+          <w:lang w:val="en-US"/>
+        </w:rPr>
+        <w:t>,</w:t>
+      </w:r>
+      <w:r>
+        <w:rPr>
+          <w:rFonts w:ascii="JetBrains Mono NL ExtraLight" w:hAnsi="JetBrains Mono NL ExtraLight" w:cs="JetBrains Mono NL ExtraLight"/>
+          <w:strike/>
           <w:noProof/>
           <w:sz w:val="21"/>
           <w:szCs w:val="21"/>
@@ -1716,6 +2012,71 @@
     </w:p>
     <w:p>
       <w:pPr>
+        <w:ind w:firstLine="720"/>
+        <w:rPr>
+          <w:rFonts w:ascii="JetBrains Mono NL ExtraLight" w:hAnsi="JetBrains Mono NL ExtraLight" w:cs="JetBrains Mono NL ExtraLight"/>
+          <w:noProof/>
+          <w:sz w:val="21"/>
+          <w:szCs w:val="21"/>
+          <w:lang w:val="en-US"/>
+        </w:rPr>
+      </w:pPr>
+      <w:r>
+        <w:rPr>
+          <w:rFonts w:ascii="JetBrains Mono NL ExtraLight" w:hAnsi="JetBrains Mono NL ExtraLight" w:cs="JetBrains Mono NL ExtraLight"/>
+          <w:noProof/>
+          <w:sz w:val="21"/>
+          <w:szCs w:val="21"/>
+          <w:lang w:val="en-US"/>
+        </w:rPr>
+        <w:t>S</w:t>
+      </w:r>
+      <w:r>
+        <w:rPr>
+          <w:rFonts w:ascii="JetBrains Mono NL ExtraLight" w:hAnsi="JetBrains Mono NL ExtraLight" w:cs="JetBrains Mono NL ExtraLight"/>
+          <w:noProof/>
+          <w:sz w:val="21"/>
+          <w:szCs w:val="21"/>
+          <w:lang w:val="en-US"/>
+        </w:rPr>
+        <w:t>end an email to the user</w:t>
+      </w:r>
+      <w:r>
+        <w:rPr>
+          <w:rFonts w:ascii="JetBrains Mono NL ExtraLight" w:hAnsi="JetBrains Mono NL ExtraLight" w:cs="JetBrains Mono NL ExtraLight"/>
+          <w:noProof/>
+          <w:sz w:val="21"/>
+          <w:szCs w:val="21"/>
+          <w:lang w:val="en-US"/>
+        </w:rPr>
+        <w:t xml:space="preserve">, </w:t>
+      </w:r>
+    </w:p>
+    <w:p>
+      <w:pPr>
+        <w:ind w:firstLine="720"/>
+        <w:rPr>
+          <w:rFonts w:ascii="JetBrains Mono NL ExtraLight" w:hAnsi="JetBrains Mono NL ExtraLight" w:cs="JetBrains Mono NL ExtraLight"/>
+          <w:noProof/>
+          <w:sz w:val="21"/>
+          <w:szCs w:val="21"/>
+          <w:lang w:val="en-US"/>
+        </w:rPr>
+      </w:pPr>
+      <w:r>
+        <w:rPr>
+          <w:rFonts w:ascii="JetBrains Mono NL ExtraLight" w:hAnsi="JetBrains Mono NL ExtraLight" w:cs="JetBrains Mono NL ExtraLight"/>
+          <w:noProof/>
+          <w:sz w:val="21"/>
+          <w:szCs w:val="21"/>
+          <w:lang w:val="en-US"/>
+        </w:rPr>
+        <w:tab/>
+        <w:t>A fullfilled version on aws:</w:t>
+      </w:r>
+    </w:p>
+    <w:p>
+      <w:pPr>
         <w:ind w:left="720" w:firstLine="720"/>
         <w:rPr>
           <w:rFonts w:ascii="JetBrains Mono NL ExtraLight" w:hAnsi="JetBrains Mono NL ExtraLight" w:cs="JetBrains Mono NL ExtraLight"/>
@@ -1733,27 +2094,7 @@
           <w:szCs w:val="21"/>
           <w:lang w:val="en-US"/>
         </w:rPr>
-        <w:t>A</w:t>
-      </w:r>
-      <w:r>
-        <w:rPr>
-          <w:rFonts w:ascii="JetBrains Mono NL ExtraLight" w:hAnsi="JetBrains Mono NL ExtraLight" w:cs="JetBrains Mono NL ExtraLight"/>
-          <w:noProof/>
-          <w:sz w:val="21"/>
-          <w:szCs w:val="21"/>
-          <w:lang w:val="en-US"/>
-        </w:rPr>
-        <w:t>nd</w:t>
-      </w:r>
-      <w:r>
-        <w:rPr>
-          <w:rFonts w:ascii="JetBrains Mono NL ExtraLight" w:hAnsi="JetBrains Mono NL ExtraLight" w:cs="JetBrains Mono NL ExtraLight"/>
-          <w:noProof/>
-          <w:sz w:val="21"/>
-          <w:szCs w:val="21"/>
-          <w:lang w:val="en-US"/>
-        </w:rPr>
-        <w:t>,</w:t>
+        <w:t>use the registered mail in the warned_users table,</w:t>
       </w:r>
       <w:r>
         <w:rPr>
@@ -1768,140 +2109,24 @@
     </w:p>
     <w:p>
       <w:pPr>
-        <w:ind w:left="1440" w:firstLine="720"/>
-        <w:rPr>
-          <w:rFonts w:ascii="JetBrains Mono NL ExtraLight" w:hAnsi="JetBrains Mono NL ExtraLight" w:cs="JetBrains Mono NL ExtraLight"/>
-          <w:strike/>
-          <w:noProof/>
-          <w:sz w:val="21"/>
-          <w:szCs w:val="21"/>
-          <w:lang w:val="en-US"/>
-        </w:rPr>
-      </w:pPr>
-      <w:r>
-        <w:rPr>
-          <w:rFonts w:ascii="JetBrains Mono NL ExtraLight" w:hAnsi="JetBrains Mono NL ExtraLight" w:cs="JetBrains Mono NL ExtraLight"/>
-          <w:strike/>
-          <w:noProof/>
-          <w:sz w:val="21"/>
-          <w:szCs w:val="21"/>
-          <w:lang w:val="en-US"/>
-        </w:rPr>
-        <w:t xml:space="preserve">Set </w:t>
-      </w:r>
-      <w:r>
-        <w:rPr>
-          <w:rFonts w:ascii="JetBrains Mono NL ExtraLight" w:hAnsi="JetBrains Mono NL ExtraLight" w:cs="JetBrains Mono NL ExtraLight"/>
-          <w:strike/>
-          <w:noProof/>
-          <w:sz w:val="21"/>
-          <w:szCs w:val="21"/>
-          <w:lang w:val="en-US"/>
-        </w:rPr>
-        <w:t>isDeleted true in the warned_users table,</w:t>
-      </w:r>
-    </w:p>
-    <w:p>
-      <w:pPr>
-        <w:ind w:left="720"/>
-        <w:rPr>
-          <w:rFonts w:ascii="JetBrains Mono NL ExtraLight" w:hAnsi="JetBrains Mono NL ExtraLight" w:cs="JetBrains Mono NL ExtraLight"/>
-          <w:noProof/>
-          <w:sz w:val="21"/>
-          <w:szCs w:val="21"/>
-          <w:lang w:val="en-US"/>
-        </w:rPr>
-      </w:pPr>
-    </w:p>
-    <w:p>
-      <w:pPr>
-        <w:rPr>
-          <w:rFonts w:ascii="JetBrains Mono NL ExtraLight" w:hAnsi="JetBrains Mono NL ExtraLight" w:cs="JetBrains Mono NL ExtraLight"/>
-          <w:noProof/>
-          <w:sz w:val="21"/>
-          <w:szCs w:val="21"/>
-          <w:lang w:val="en-US"/>
-        </w:rPr>
-      </w:pPr>
-      <w:r>
-        <w:rPr>
-          <w:rFonts w:ascii="JetBrains Mono NL ExtraLight" w:hAnsi="JetBrains Mono NL ExtraLight" w:cs="JetBrains Mono NL ExtraLight"/>
-          <w:noProof/>
-          <w:sz w:val="21"/>
-          <w:szCs w:val="21"/>
-          <w:lang w:val="en-US"/>
-        </w:rPr>
-        <w:t>#</w:t>
-      </w:r>
-      <w:r>
-        <w:rPr>
-          <w:rFonts w:ascii="JetBrains Mono NL ExtraLight" w:hAnsi="JetBrains Mono NL ExtraLight" w:cs="JetBrains Mono NL ExtraLight"/>
-          <w:noProof/>
-          <w:sz w:val="21"/>
-          <w:szCs w:val="21"/>
-          <w:lang w:val="en-US"/>
-        </w:rPr>
-        <w:t>isMailed</w:t>
-      </w:r>
-      <w:r>
-        <w:rPr>
-          <w:rFonts w:ascii="JetBrains Mono NL ExtraLight" w:hAnsi="JetBrains Mono NL ExtraLight" w:cs="JetBrains Mono NL ExtraLight"/>
-          <w:noProof/>
-          <w:sz w:val="21"/>
-          <w:szCs w:val="21"/>
-          <w:lang w:val="en-US"/>
-        </w:rPr>
-        <w:t>:</w:t>
-      </w:r>
-      <w:r>
-        <w:rPr>
-          <w:rFonts w:ascii="JetBrains Mono NL ExtraLight" w:hAnsi="JetBrains Mono NL ExtraLight" w:cs="JetBrains Mono NL ExtraLight"/>
-          <w:noProof/>
-          <w:sz w:val="21"/>
-          <w:szCs w:val="21"/>
-          <w:lang w:val="en-US"/>
-        </w:rPr>
-        <w:t>false</w:t>
-      </w:r>
-      <w:r>
-        <w:rPr>
-          <w:rFonts w:ascii="JetBrains Mono NL ExtraLight" w:hAnsi="JetBrains Mono NL ExtraLight" w:cs="JetBrains Mono NL ExtraLight"/>
-          <w:noProof/>
-          <w:sz w:val="21"/>
-          <w:szCs w:val="21"/>
-          <w:lang w:val="en-US"/>
-        </w:rPr>
-        <w:t>|</w:t>
-      </w:r>
-      <w:r>
-        <w:rPr>
-          <w:rFonts w:ascii="JetBrains Mono NL ExtraLight" w:hAnsi="JetBrains Mono NL ExtraLight" w:cs="JetBrains Mono NL ExtraLight"/>
-          <w:noProof/>
-          <w:sz w:val="21"/>
-          <w:szCs w:val="21"/>
-          <w:lang w:val="en-US"/>
-        </w:rPr>
-        <w:t>empty</w:t>
-      </w:r>
-      <w:r>
-        <w:rPr>
-          <w:rFonts w:ascii="JetBrains Mono NL ExtraLight" w:hAnsi="JetBrains Mono NL ExtraLight" w:cs="JetBrains Mono NL ExtraLight"/>
-          <w:noProof/>
-          <w:sz w:val="21"/>
-          <w:szCs w:val="21"/>
-          <w:lang w:val="en-US"/>
-        </w:rPr>
-        <w:t>, then</w:t>
-      </w:r>
-      <w:r>
-        <w:rPr>
-          <w:rFonts w:ascii="JetBrains Mono NL ExtraLight" w:hAnsi="JetBrains Mono NL ExtraLight" w:cs="JetBrains Mono NL ExtraLight"/>
-          <w:noProof/>
-          <w:sz w:val="21"/>
-          <w:szCs w:val="21"/>
-          <w:lang w:val="en-US"/>
-        </w:rPr>
-        <w:t>,</w:t>
+        <w:ind w:left="1440"/>
+        <w:rPr>
+          <w:rFonts w:ascii="JetBrains Mono NL ExtraLight" w:hAnsi="JetBrains Mono NL ExtraLight" w:cs="JetBrains Mono NL ExtraLight"/>
+          <w:noProof/>
+          <w:sz w:val="21"/>
+          <w:szCs w:val="21"/>
+          <w:lang w:val="en-US"/>
+        </w:rPr>
+      </w:pPr>
+      <w:r>
+        <w:rPr>
+          <w:rFonts w:ascii="JetBrains Mono NL ExtraLight" w:hAnsi="JetBrains Mono NL ExtraLight" w:cs="JetBrains Mono NL ExtraLight"/>
+          <w:noProof/>
+          <w:sz w:val="21"/>
+          <w:szCs w:val="21"/>
+          <w:lang w:val="en-US"/>
+        </w:rPr>
+        <w:t>and say that “your moso account is passive for a time please take action an log into your account in a week. Otherwise your account will be deleted permanently”,</w:t>
       </w:r>
       <w:r>
         <w:rPr>
@@ -1919,126 +2144,17 @@
         <w:ind w:firstLine="720"/>
         <w:rPr>
           <w:rFonts w:ascii="JetBrains Mono NL ExtraLight" w:hAnsi="JetBrains Mono NL ExtraLight" w:cs="JetBrains Mono NL ExtraLight"/>
-          <w:noProof/>
-          <w:sz w:val="21"/>
-          <w:szCs w:val="21"/>
-          <w:u w:val="single"/>
-          <w:lang w:val="en-US"/>
-        </w:rPr>
-      </w:pPr>
-      <w:r>
-        <w:rPr>
-          <w:rFonts w:ascii="JetBrains Mono NL ExtraLight" w:hAnsi="JetBrains Mono NL ExtraLight" w:cs="JetBrains Mono NL ExtraLight"/>
-          <w:noProof/>
-          <w:sz w:val="21"/>
-          <w:szCs w:val="21"/>
-          <w:u w:val="single"/>
-          <w:lang w:val="en-US"/>
-        </w:rPr>
-        <w:t>S</w:t>
-      </w:r>
-      <w:r>
-        <w:rPr>
-          <w:rFonts w:ascii="JetBrains Mono NL ExtraLight" w:hAnsi="JetBrains Mono NL ExtraLight" w:cs="JetBrains Mono NL ExtraLight"/>
-          <w:noProof/>
-          <w:sz w:val="21"/>
-          <w:szCs w:val="21"/>
-          <w:u w:val="single"/>
-          <w:lang w:val="en-US"/>
-        </w:rPr>
-        <w:t>end an email to the user</w:t>
-      </w:r>
-      <w:r>
-        <w:rPr>
-          <w:rFonts w:ascii="JetBrains Mono NL ExtraLight" w:hAnsi="JetBrains Mono NL ExtraLight" w:cs="JetBrains Mono NL ExtraLight"/>
-          <w:noProof/>
-          <w:sz w:val="21"/>
-          <w:szCs w:val="21"/>
-          <w:u w:val="single"/>
-          <w:lang w:val="en-US"/>
-        </w:rPr>
-        <w:t xml:space="preserve">, </w:t>
-      </w:r>
-    </w:p>
-    <w:p>
-      <w:pPr>
-        <w:ind w:left="720" w:firstLine="720"/>
-        <w:rPr>
-          <w:rFonts w:ascii="JetBrains Mono NL ExtraLight" w:hAnsi="JetBrains Mono NL ExtraLight" w:cs="JetBrains Mono NL ExtraLight"/>
-          <w:noProof/>
-          <w:sz w:val="21"/>
-          <w:szCs w:val="21"/>
-          <w:lang w:val="en-US"/>
-        </w:rPr>
-      </w:pPr>
-      <w:r>
-        <w:rPr>
-          <w:rFonts w:ascii="JetBrains Mono NL ExtraLight" w:hAnsi="JetBrains Mono NL ExtraLight" w:cs="JetBrains Mono NL ExtraLight"/>
-          <w:noProof/>
-          <w:sz w:val="21"/>
-          <w:szCs w:val="21"/>
-          <w:lang w:val="en-US"/>
-        </w:rPr>
-        <w:t>use the registered mail in the warned_users table,</w:t>
-      </w:r>
-      <w:r>
-        <w:rPr>
-          <w:rFonts w:ascii="JetBrains Mono NL ExtraLight" w:hAnsi="JetBrains Mono NL ExtraLight" w:cs="JetBrains Mono NL ExtraLight"/>
-          <w:noProof/>
-          <w:sz w:val="21"/>
-          <w:szCs w:val="21"/>
-          <w:lang w:val="en-US"/>
-        </w:rPr>
-        <w:t xml:space="preserve"> </w:t>
-      </w:r>
-    </w:p>
-    <w:p>
-      <w:pPr>
-        <w:ind w:left="1440"/>
-        <w:rPr>
-          <w:rFonts w:ascii="JetBrains Mono NL ExtraLight" w:hAnsi="JetBrains Mono NL ExtraLight" w:cs="JetBrains Mono NL ExtraLight"/>
-          <w:noProof/>
-          <w:sz w:val="21"/>
-          <w:szCs w:val="21"/>
-          <w:lang w:val="en-US"/>
-        </w:rPr>
-      </w:pPr>
-      <w:r>
-        <w:rPr>
-          <w:rFonts w:ascii="JetBrains Mono NL ExtraLight" w:hAnsi="JetBrains Mono NL ExtraLight" w:cs="JetBrains Mono NL ExtraLight"/>
-          <w:noProof/>
-          <w:sz w:val="21"/>
-          <w:szCs w:val="21"/>
-          <w:lang w:val="en-US"/>
-        </w:rPr>
-        <w:lastRenderedPageBreak/>
-        <w:t>and say that “your moso account is passive for a time please take action an log into your account in a week. Otherwise your account will be deleted permanently”,</w:t>
-      </w:r>
-      <w:r>
-        <w:rPr>
-          <w:rFonts w:ascii="JetBrains Mono NL ExtraLight" w:hAnsi="JetBrains Mono NL ExtraLight" w:cs="JetBrains Mono NL ExtraLight"/>
-          <w:noProof/>
-          <w:sz w:val="21"/>
-          <w:szCs w:val="21"/>
-          <w:lang w:val="en-US"/>
-        </w:rPr>
-        <w:t xml:space="preserve"> </w:t>
-      </w:r>
-    </w:p>
-    <w:p>
-      <w:pPr>
-        <w:ind w:firstLine="720"/>
-        <w:rPr>
-          <w:rFonts w:ascii="JetBrains Mono NL ExtraLight" w:hAnsi="JetBrains Mono NL ExtraLight" w:cs="JetBrains Mono NL ExtraLight"/>
-          <w:noProof/>
-          <w:sz w:val="21"/>
-          <w:szCs w:val="21"/>
-          <w:lang w:val="en-US"/>
-        </w:rPr>
-      </w:pPr>
-      <w:r>
-        <w:rPr>
-          <w:rFonts w:ascii="JetBrains Mono NL ExtraLight" w:hAnsi="JetBrains Mono NL ExtraLight" w:cs="JetBrains Mono NL ExtraLight"/>
+          <w:strike/>
+          <w:noProof/>
+          <w:sz w:val="21"/>
+          <w:szCs w:val="21"/>
+          <w:lang w:val="en-US"/>
+        </w:rPr>
+      </w:pPr>
+      <w:r>
+        <w:rPr>
+          <w:rFonts w:ascii="JetBrains Mono NL ExtraLight" w:hAnsi="JetBrains Mono NL ExtraLight" w:cs="JetBrains Mono NL ExtraLight"/>
+          <w:strike/>
           <w:noProof/>
           <w:sz w:val="21"/>
           <w:szCs w:val="21"/>
@@ -2049,6 +2165,7 @@
       <w:r>
         <w:rPr>
           <w:rFonts w:ascii="JetBrains Mono NL ExtraLight" w:hAnsi="JetBrains Mono NL ExtraLight" w:cs="JetBrains Mono NL ExtraLight"/>
+          <w:strike/>
           <w:noProof/>
           <w:sz w:val="21"/>
           <w:szCs w:val="21"/>
@@ -2524,6 +2641,7 @@
     </w:p>
     <w:p>
       <w:pPr>
+        <w:jc w:val="center"/>
         <w:rPr>
           <w:rFonts w:ascii="JetBrains Mono NL ExtraLight" w:hAnsi="JetBrains Mono NL ExtraLight" w:cs="JetBrains Mono NL ExtraLight"/>
           <w:noProof/>
@@ -2561,6 +2679,295 @@
           <w:szCs w:val="21"/>
           <w:lang w:val="en-US"/>
         </w:rPr>
+        <w:t>TASK MAP</w:t>
+      </w:r>
+    </w:p>
+    <w:p>
+      <w:pPr>
+        <w:rPr>
+          <w:rFonts w:ascii="JetBrains Mono NL ExtraLight" w:hAnsi="JetBrains Mono NL ExtraLight" w:cs="JetBrains Mono NL ExtraLight"/>
+          <w:strike/>
+          <w:noProof/>
+          <w:sz w:val="21"/>
+          <w:szCs w:val="21"/>
+          <w:lang w:val="en-US"/>
+        </w:rPr>
+      </w:pPr>
+      <w:r>
+        <w:rPr>
+          <w:rFonts w:ascii="JetBrains Mono NL ExtraLight" w:hAnsi="JetBrains Mono NL ExtraLight" w:cs="JetBrains Mono NL ExtraLight"/>
+          <w:noProof/>
+          <w:sz w:val="21"/>
+          <w:szCs w:val="21"/>
+          <w:lang w:val="en-US"/>
+        </w:rPr>
+        <w:tab/>
+      </w:r>
+      <w:r>
+        <w:rPr>
+          <w:rFonts w:ascii="JetBrains Mono NL ExtraLight" w:hAnsi="JetBrains Mono NL ExtraLight" w:cs="JetBrains Mono NL ExtraLight"/>
+          <w:strike/>
+          <w:noProof/>
+          <w:sz w:val="21"/>
+          <w:szCs w:val="21"/>
+          <w:lang w:val="en-US"/>
+        </w:rPr>
+        <w:t>manual.. 2 rds on aws</w:t>
+      </w:r>
+    </w:p>
+    <w:p>
+      <w:pPr>
+        <w:rPr>
+          <w:rFonts w:ascii="JetBrains Mono NL ExtraLight" w:hAnsi="JetBrains Mono NL ExtraLight" w:cs="JetBrains Mono NL ExtraLight"/>
+          <w:strike/>
+          <w:noProof/>
+          <w:sz w:val="21"/>
+          <w:szCs w:val="21"/>
+          <w:lang w:val="en-US"/>
+        </w:rPr>
+      </w:pPr>
+      <w:r>
+        <w:rPr>
+          <w:rFonts w:ascii="JetBrains Mono NL ExtraLight" w:hAnsi="JetBrains Mono NL ExtraLight" w:cs="JetBrains Mono NL ExtraLight"/>
+          <w:noProof/>
+          <w:sz w:val="21"/>
+          <w:szCs w:val="21"/>
+          <w:lang w:val="en-US"/>
+        </w:rPr>
+        <w:tab/>
+      </w:r>
+      <w:r>
+        <w:rPr>
+          <w:rFonts w:ascii="JetBrains Mono NL ExtraLight" w:hAnsi="JetBrains Mono NL ExtraLight" w:cs="JetBrains Mono NL ExtraLight"/>
+          <w:strike/>
+          <w:noProof/>
+          <w:sz w:val="21"/>
+          <w:szCs w:val="21"/>
+          <w:lang w:val="en-US"/>
+        </w:rPr>
+        <w:t>Database=mysql</w:t>
+      </w:r>
+    </w:p>
+    <w:p>
+      <w:pPr>
+        <w:rPr>
+          <w:rFonts w:ascii="JetBrains Mono NL ExtraLight" w:hAnsi="JetBrains Mono NL ExtraLight" w:cs="JetBrains Mono NL ExtraLight"/>
+          <w:strike/>
+          <w:noProof/>
+          <w:sz w:val="21"/>
+          <w:szCs w:val="21"/>
+          <w:lang w:val="en-US"/>
+        </w:rPr>
+      </w:pPr>
+      <w:r>
+        <w:rPr>
+          <w:rFonts w:ascii="JetBrains Mono NL ExtraLight" w:hAnsi="JetBrains Mono NL ExtraLight" w:cs="JetBrains Mono NL ExtraLight"/>
+          <w:noProof/>
+          <w:sz w:val="21"/>
+          <w:szCs w:val="21"/>
+          <w:lang w:val="en-US"/>
+        </w:rPr>
+        <w:tab/>
+      </w:r>
+      <w:r>
+        <w:rPr>
+          <w:rFonts w:ascii="JetBrains Mono NL ExtraLight" w:hAnsi="JetBrains Mono NL ExtraLight" w:cs="JetBrains Mono NL ExtraLight"/>
+          <w:strike/>
+          <w:noProof/>
+          <w:sz w:val="21"/>
+          <w:szCs w:val="21"/>
+          <w:lang w:val="en-US"/>
+        </w:rPr>
+        <w:t>Create a lambda of local</w:t>
+      </w:r>
+    </w:p>
+    <w:p>
+      <w:pPr>
+        <w:rPr>
+          <w:rFonts w:ascii="JetBrains Mono NL ExtraLight" w:hAnsi="JetBrains Mono NL ExtraLight" w:cs="JetBrains Mono NL ExtraLight"/>
+          <w:strike/>
+          <w:noProof/>
+          <w:sz w:val="21"/>
+          <w:szCs w:val="21"/>
+          <w:lang w:val="en-US"/>
+        </w:rPr>
+      </w:pPr>
+      <w:r>
+        <w:rPr>
+          <w:rFonts w:ascii="JetBrains Mono NL ExtraLight" w:hAnsi="JetBrains Mono NL ExtraLight" w:cs="JetBrains Mono NL ExtraLight"/>
+          <w:noProof/>
+          <w:sz w:val="21"/>
+          <w:szCs w:val="21"/>
+          <w:lang w:val="en-US"/>
+        </w:rPr>
+        <w:tab/>
+      </w:r>
+      <w:r>
+        <w:rPr>
+          <w:rFonts w:ascii="JetBrains Mono NL ExtraLight" w:hAnsi="JetBrains Mono NL ExtraLight" w:cs="JetBrains Mono NL ExtraLight"/>
+          <w:strike/>
+          <w:noProof/>
+          <w:sz w:val="21"/>
+          <w:szCs w:val="21"/>
+          <w:lang w:val="en-US"/>
+        </w:rPr>
+        <w:t>Load dependancy packs..</w:t>
+      </w:r>
+    </w:p>
+    <w:p>
+      <w:pPr>
+        <w:rPr>
+          <w:rFonts w:ascii="JetBrains Mono NL ExtraLight" w:hAnsi="JetBrains Mono NL ExtraLight" w:cs="JetBrains Mono NL ExtraLight"/>
+          <w:strike/>
+          <w:noProof/>
+          <w:sz w:val="21"/>
+          <w:szCs w:val="21"/>
+          <w:lang w:val="en-US"/>
+        </w:rPr>
+      </w:pPr>
+      <w:r>
+        <w:rPr>
+          <w:rFonts w:ascii="JetBrains Mono NL ExtraLight" w:hAnsi="JetBrains Mono NL ExtraLight" w:cs="JetBrains Mono NL ExtraLight"/>
+          <w:strike/>
+          <w:noProof/>
+          <w:sz w:val="21"/>
+          <w:szCs w:val="21"/>
+          <w:lang w:val="en-US"/>
+        </w:rPr>
+        <w:tab/>
+        <w:t>Check db connections..</w:t>
+      </w:r>
+    </w:p>
+    <w:p>
+      <w:pPr>
+        <w:rPr>
+          <w:rFonts w:ascii="JetBrains Mono NL ExtraLight" w:hAnsi="JetBrains Mono NL ExtraLight" w:cs="JetBrains Mono NL ExtraLight"/>
+          <w:strike/>
+          <w:noProof/>
+          <w:sz w:val="21"/>
+          <w:szCs w:val="21"/>
+          <w:lang w:val="en-US"/>
+        </w:rPr>
+      </w:pPr>
+      <w:r>
+        <w:rPr>
+          <w:rFonts w:ascii="JetBrains Mono NL ExtraLight" w:hAnsi="JetBrains Mono NL ExtraLight" w:cs="JetBrains Mono NL ExtraLight"/>
+          <w:noProof/>
+          <w:sz w:val="21"/>
+          <w:szCs w:val="21"/>
+          <w:lang w:val="en-US"/>
+        </w:rPr>
+        <w:tab/>
+      </w:r>
+      <w:r>
+        <w:rPr>
+          <w:rFonts w:ascii="JetBrains Mono NL ExtraLight" w:hAnsi="JetBrains Mono NL ExtraLight" w:cs="JetBrains Mono NL ExtraLight"/>
+          <w:strike/>
+          <w:noProof/>
+          <w:sz w:val="21"/>
+          <w:szCs w:val="21"/>
+          <w:lang w:val="en-US"/>
+        </w:rPr>
+        <w:t>Test lambda done, then migrate local code,</w:t>
+      </w:r>
+    </w:p>
+    <w:p>
+      <w:pPr>
+        <w:rPr>
+          <w:rFonts w:ascii="JetBrains Mono NL ExtraLight" w:hAnsi="JetBrains Mono NL ExtraLight" w:cs="JetBrains Mono NL ExtraLight"/>
+          <w:strike/>
+          <w:noProof/>
+          <w:sz w:val="21"/>
+          <w:szCs w:val="21"/>
+          <w:lang w:val="en-US"/>
+        </w:rPr>
+      </w:pPr>
+      <w:r>
+        <w:rPr>
+          <w:rFonts w:ascii="JetBrains Mono NL ExtraLight" w:hAnsi="JetBrains Mono NL ExtraLight" w:cs="JetBrains Mono NL ExtraLight"/>
+          <w:strike/>
+          <w:noProof/>
+          <w:sz w:val="21"/>
+          <w:szCs w:val="21"/>
+          <w:lang w:val="en-US"/>
+        </w:rPr>
+        <w:tab/>
+      </w:r>
+      <w:r>
+        <w:rPr>
+          <w:rFonts w:ascii="JetBrains Mono NL ExtraLight" w:hAnsi="JetBrains Mono NL ExtraLight" w:cs="JetBrains Mono NL ExtraLight"/>
+          <w:strike/>
+          <w:noProof/>
+          <w:sz w:val="21"/>
+          <w:szCs w:val="21"/>
+          <w:lang w:val="en-US"/>
+        </w:rPr>
+        <w:tab/>
+        <w:t>Run the code on..serverless--- lambda</w:t>
+      </w:r>
+    </w:p>
+    <w:p>
+      <w:pPr>
+        <w:ind w:firstLine="720"/>
+        <w:rPr>
+          <w:rFonts w:ascii="JetBrains Mono NL ExtraLight" w:hAnsi="JetBrains Mono NL ExtraLight" w:cs="JetBrains Mono NL ExtraLight"/>
+          <w:noProof/>
+          <w:sz w:val="21"/>
+          <w:szCs w:val="21"/>
+          <w:lang w:val="en-US"/>
+        </w:rPr>
+      </w:pPr>
+      <w:r>
+        <w:rPr>
+          <w:rFonts w:ascii="JetBrains Mono NL ExtraLight" w:hAnsi="JetBrains Mono NL ExtraLight" w:cs="JetBrains Mono NL ExtraLight"/>
+          <w:noProof/>
+          <w:sz w:val="21"/>
+          <w:szCs w:val="21"/>
+          <w:lang w:val="en-US"/>
+        </w:rPr>
+        <w:t>Do as sam/cdk version..</w:t>
+      </w:r>
+    </w:p>
+    <w:p>
+      <w:pPr>
+        <w:rPr>
+          <w:rFonts w:ascii="JetBrains Mono NL ExtraLight" w:hAnsi="JetBrains Mono NL ExtraLight" w:cs="JetBrains Mono NL ExtraLight"/>
+          <w:noProof/>
+          <w:sz w:val="21"/>
+          <w:szCs w:val="21"/>
+          <w:lang w:val="en-US"/>
+        </w:rPr>
+      </w:pPr>
+    </w:p>
+    <w:p>
+      <w:pPr>
+        <w:rPr>
+          <w:rFonts w:ascii="JetBrains Mono NL ExtraLight" w:hAnsi="JetBrains Mono NL ExtraLight" w:cs="JetBrains Mono NL ExtraLight"/>
+          <w:noProof/>
+          <w:sz w:val="21"/>
+          <w:szCs w:val="21"/>
+          <w:lang w:val="en-US"/>
+        </w:rPr>
+      </w:pPr>
+    </w:p>
+    <w:p>
+      <w:pPr>
+        <w:rPr>
+          <w:rFonts w:ascii="JetBrains Mono NL ExtraLight" w:hAnsi="JetBrains Mono NL ExtraLight" w:cs="JetBrains Mono NL ExtraLight"/>
+          <w:noProof/>
+          <w:sz w:val="21"/>
+          <w:szCs w:val="21"/>
+          <w:lang w:val="en-US"/>
+        </w:rPr>
+      </w:pPr>
+      <w:r>
+        <w:rPr>
+          <w:rFonts w:ascii="JetBrains Mono NL ExtraLight" w:hAnsi="JetBrains Mono NL ExtraLight" w:cs="JetBrains Mono NL ExtraLight"/>
+          <w:noProof/>
+          <w:sz w:val="21"/>
+          <w:szCs w:val="21"/>
+          <w:lang w:val="en-US"/>
+        </w:rPr>
         <w:t>10/10/2023</w:t>
       </w:r>
     </w:p>
@@ -2578,53 +2985,53 @@
     </w:p>
     <w:p>
       <w:pPr>
+        <w:rPr>
+          <w:rFonts w:ascii="JetBrains Mono NL ExtraLight" w:hAnsi="JetBrains Mono NL ExtraLight" w:cs="JetBrains Mono NL ExtraLight"/>
+          <w:noProof/>
+          <w:sz w:val="21"/>
+          <w:szCs w:val="21"/>
+          <w:lang w:val="en-US"/>
+        </w:rPr>
+      </w:pPr>
+      <w:r>
+        <w:rPr>
+          <w:rFonts w:ascii="JetBrains Mono NL ExtraLight" w:hAnsi="JetBrains Mono NL ExtraLight" w:cs="JetBrains Mono NL ExtraLight"/>
+          <w:noProof/>
+          <w:sz w:val="21"/>
+          <w:szCs w:val="21"/>
+          <w:lang w:val="en-US"/>
+        </w:rPr>
+        <w:t>BEST PRACTICES</w:t>
+      </w:r>
+    </w:p>
+    <w:p>
+      <w:pPr>
+        <w:rPr>
+          <w:rFonts w:ascii="JetBrains Mono NL ExtraLight" w:hAnsi="JetBrains Mono NL ExtraLight" w:cs="JetBrains Mono NL ExtraLight"/>
+          <w:noProof/>
+          <w:sz w:val="21"/>
+          <w:szCs w:val="21"/>
+          <w:lang w:val="en-US"/>
+        </w:rPr>
+      </w:pPr>
+      <w:r>
+        <w:rPr>
+          <w:rFonts w:ascii="JetBrains Mono NL ExtraLight" w:hAnsi="JetBrains Mono NL ExtraLight" w:cs="JetBrains Mono NL ExtraLight"/>
+          <w:strike/>
+          <w:noProof/>
+          <w:sz w:val="21"/>
+          <w:szCs w:val="21"/>
+          <w:lang w:val="en-US"/>
+        </w:rPr>
+        <w:t>First, Go manual and create an environment (framework, dependancy, mysql/database)</w:t>
+      </w:r>
+    </w:p>
+    <w:p>
+      <w:pPr>
         <w:ind w:firstLine="720"/>
         <w:rPr>
           <w:rFonts w:ascii="JetBrains Mono NL ExtraLight" w:hAnsi="JetBrains Mono NL ExtraLight" w:cs="JetBrains Mono NL ExtraLight"/>
-          <w:noProof/>
-          <w:sz w:val="21"/>
-          <w:szCs w:val="21"/>
-          <w:lang w:val="en-US"/>
-        </w:rPr>
-      </w:pPr>
-      <w:r>
-        <w:rPr>
-          <w:rFonts w:ascii="JetBrains Mono NL ExtraLight" w:hAnsi="JetBrains Mono NL ExtraLight" w:cs="JetBrains Mono NL ExtraLight"/>
-          <w:noProof/>
-          <w:sz w:val="21"/>
-          <w:szCs w:val="21"/>
-          <w:lang w:val="en-US"/>
-        </w:rPr>
-        <w:t>BEST PRACTICES</w:t>
-      </w:r>
-    </w:p>
-    <w:p>
-      <w:pPr>
-        <w:ind w:firstLine="720"/>
-        <w:rPr>
-          <w:rFonts w:ascii="JetBrains Mono NL ExtraLight" w:hAnsi="JetBrains Mono NL ExtraLight" w:cs="JetBrains Mono NL ExtraLight"/>
-          <w:noProof/>
-          <w:sz w:val="21"/>
-          <w:szCs w:val="21"/>
-          <w:lang w:val="en-US"/>
-        </w:rPr>
-      </w:pPr>
-      <w:r>
-        <w:rPr>
-          <w:rFonts w:ascii="JetBrains Mono NL ExtraLight" w:hAnsi="JetBrains Mono NL ExtraLight" w:cs="JetBrains Mono NL ExtraLight"/>
-          <w:noProof/>
-          <w:sz w:val="21"/>
-          <w:szCs w:val="21"/>
-          <w:lang w:val="en-US"/>
-        </w:rPr>
-        <w:t>First, Go manual and create an environment (framework, dependancy, mysql/database)</w:t>
-      </w:r>
-    </w:p>
-    <w:p>
-      <w:pPr>
-        <w:ind w:firstLine="720"/>
-        <w:rPr>
-          <w:rFonts w:ascii="JetBrains Mono NL ExtraLight" w:hAnsi="JetBrains Mono NL ExtraLight" w:cs="JetBrains Mono NL ExtraLight"/>
+          <w:strike/>
           <w:noProof/>
           <w:sz w:val="21"/>
           <w:szCs w:val="21"/>
@@ -2640,6 +3047,16 @@
           <w:lang w:val="en-US"/>
         </w:rPr>
         <w:tab/>
+      </w:r>
+      <w:r>
+        <w:rPr>
+          <w:rFonts w:ascii="JetBrains Mono NL ExtraLight" w:hAnsi="JetBrains Mono NL ExtraLight" w:cs="JetBrains Mono NL ExtraLight"/>
+          <w:strike/>
+          <w:noProof/>
+          <w:sz w:val="21"/>
+          <w:szCs w:val="21"/>
+          <w:lang w:val="en-US"/>
+        </w:rPr>
         <w:t xml:space="preserve">Source is separate, </w:t>
       </w:r>
     </w:p>
@@ -2647,15 +3064,17 @@
       <w:pPr>
         <w:rPr>
           <w:rFonts w:ascii="JetBrains Mono NL ExtraLight" w:hAnsi="JetBrains Mono NL ExtraLight" w:cs="JetBrains Mono NL ExtraLight"/>
-          <w:noProof/>
-          <w:sz w:val="21"/>
-          <w:szCs w:val="21"/>
-          <w:lang w:val="en-US"/>
-        </w:rPr>
-      </w:pPr>
-      <w:r>
-        <w:rPr>
-          <w:rFonts w:ascii="JetBrains Mono NL ExtraLight" w:hAnsi="JetBrains Mono NL ExtraLight" w:cs="JetBrains Mono NL ExtraLight"/>
+          <w:strike/>
+          <w:noProof/>
+          <w:sz w:val="21"/>
+          <w:szCs w:val="21"/>
+          <w:lang w:val="en-US"/>
+        </w:rPr>
+      </w:pPr>
+      <w:r>
+        <w:rPr>
+          <w:rFonts w:ascii="JetBrains Mono NL ExtraLight" w:hAnsi="JetBrains Mono NL ExtraLight" w:cs="JetBrains Mono NL ExtraLight"/>
+          <w:strike/>
           <w:noProof/>
           <w:sz w:val="21"/>
           <w:szCs w:val="21"/>
@@ -2666,6 +3085,7 @@
       <w:r>
         <w:rPr>
           <w:rFonts w:ascii="JetBrains Mono NL ExtraLight" w:hAnsi="JetBrains Mono NL ExtraLight" w:cs="JetBrains Mono NL ExtraLight"/>
+          <w:strike/>
           <w:noProof/>
           <w:sz w:val="21"/>
           <w:szCs w:val="21"/>
@@ -2715,329 +3135,182 @@
           <w:szCs w:val="21"/>
           <w:lang w:val="en-US"/>
         </w:rPr>
-        <w:t>TASK MAP</w:t>
-      </w:r>
-    </w:p>
-    <w:p>
-      <w:pPr>
-        <w:rPr>
-          <w:rFonts w:ascii="JetBrains Mono NL ExtraLight" w:hAnsi="JetBrains Mono NL ExtraLight" w:cs="JetBrains Mono NL ExtraLight"/>
-          <w:noProof/>
-          <w:sz w:val="21"/>
-          <w:szCs w:val="21"/>
-          <w:lang w:val="en-US"/>
-        </w:rPr>
-      </w:pPr>
-      <w:r>
-        <w:rPr>
-          <w:rFonts w:ascii="JetBrains Mono NL ExtraLight" w:hAnsi="JetBrains Mono NL ExtraLight" w:cs="JetBrains Mono NL ExtraLight"/>
+        <w:t>TASK SUB 10/10</w:t>
+      </w:r>
+    </w:p>
+    <w:p>
+      <w:pPr>
+        <w:rPr>
+          <w:rFonts w:ascii="JetBrains Mono NL ExtraLight" w:hAnsi="JetBrains Mono NL ExtraLight" w:cs="JetBrains Mono NL ExtraLight"/>
+          <w:noProof/>
+          <w:sz w:val="21"/>
+          <w:szCs w:val="21"/>
+          <w:lang w:val="en-US"/>
+        </w:rPr>
+      </w:pPr>
+      <w:r>
+        <w:rPr>
+          <w:rFonts w:ascii="JetBrains Mono NL ExtraLight" w:hAnsi="JetBrains Mono NL ExtraLight" w:cs="JetBrains Mono NL ExtraLight"/>
+          <w:noProof/>
+          <w:sz w:val="21"/>
+          <w:szCs w:val="21"/>
+          <w:lang w:val="en-US"/>
+        </w:rPr>
+        <w:t xml:space="preserve">Create </w:t>
+      </w:r>
+      <w:r>
+        <w:rPr>
+          <w:rFonts w:ascii="JetBrains Mono NL ExtraLight" w:hAnsi="JetBrains Mono NL ExtraLight" w:cs="JetBrains Mono NL ExtraLight"/>
+          <w:noProof/>
+          <w:sz w:val="21"/>
+          <w:szCs w:val="21"/>
+          <w:lang w:val="en-US"/>
+        </w:rPr>
+        <w:t>Source</w:t>
+      </w:r>
+      <w:r>
+        <w:rPr>
+          <w:rFonts w:ascii="JetBrains Mono NL ExtraLight" w:hAnsi="JetBrains Mono NL ExtraLight" w:cs="JetBrains Mono NL ExtraLight"/>
+          <w:noProof/>
+          <w:sz w:val="21"/>
+          <w:szCs w:val="21"/>
+          <w:lang w:val="en-US"/>
+        </w:rPr>
+        <w:t xml:space="preserve"> db on aws</w:t>
+      </w:r>
+      <w:r>
+        <w:rPr>
+          <w:rFonts w:ascii="JetBrains Mono NL ExtraLight" w:hAnsi="JetBrains Mono NL ExtraLight" w:cs="JetBrains Mono NL ExtraLight"/>
+          <w:noProof/>
+          <w:sz w:val="21"/>
+          <w:szCs w:val="21"/>
+          <w:lang w:val="en-US"/>
+        </w:rPr>
+        <w:t xml:space="preserve"> rds</w:t>
+      </w:r>
+      <w:r>
+        <w:rPr>
+          <w:rFonts w:ascii="JetBrains Mono NL ExtraLight" w:hAnsi="JetBrains Mono NL ExtraLight" w:cs="JetBrains Mono NL ExtraLight"/>
+          <w:noProof/>
+          <w:sz w:val="21"/>
+          <w:szCs w:val="21"/>
+          <w:lang w:val="en-US"/>
+        </w:rPr>
+        <w:t>:</w:t>
+      </w:r>
+    </w:p>
+    <w:p>
+      <w:pPr>
+        <w:rPr>
+          <w:rFonts w:ascii="JetBrains Mono NL ExtraLight" w:hAnsi="JetBrains Mono NL ExtraLight" w:cs="JetBrains Mono NL ExtraLight"/>
+          <w:strike/>
+          <w:noProof/>
+          <w:sz w:val="21"/>
+          <w:szCs w:val="21"/>
+          <w:lang w:val="en-US"/>
+        </w:rPr>
+      </w:pPr>
+      <w:r>
+        <w:rPr>
+          <w:rFonts w:ascii="JetBrains Mono NL ExtraLight" w:hAnsi="JetBrains Mono NL ExtraLight" w:cs="JetBrains Mono NL ExtraLight"/>
+          <w:strike/>
           <w:noProof/>
           <w:sz w:val="21"/>
           <w:szCs w:val="21"/>
           <w:lang w:val="en-US"/>
         </w:rPr>
         <w:tab/>
-        <w:t>manual.. 2 rds on aws</w:t>
-      </w:r>
-    </w:p>
-    <w:p>
-      <w:pPr>
-        <w:rPr>
-          <w:rFonts w:ascii="JetBrains Mono NL ExtraLight" w:hAnsi="JetBrains Mono NL ExtraLight" w:cs="JetBrains Mono NL ExtraLight"/>
-          <w:noProof/>
-          <w:sz w:val="21"/>
-          <w:szCs w:val="21"/>
-          <w:lang w:val="en-US"/>
-        </w:rPr>
-      </w:pPr>
-      <w:r>
-        <w:rPr>
-          <w:rFonts w:ascii="JetBrains Mono NL ExtraLight" w:hAnsi="JetBrains Mono NL ExtraLight" w:cs="JetBrains Mono NL ExtraLight"/>
+        <w:t>Migrate local data</w:t>
+      </w:r>
+      <w:r>
+        <w:rPr>
+          <w:rFonts w:ascii="JetBrains Mono NL ExtraLight" w:hAnsi="JetBrains Mono NL ExtraLight" w:cs="JetBrains Mono NL ExtraLight"/>
+          <w:strike/>
+          <w:noProof/>
+          <w:sz w:val="21"/>
+          <w:szCs w:val="21"/>
+          <w:lang w:val="en-US"/>
+        </w:rPr>
+        <w:t>bases to aws rds</w:t>
+      </w:r>
+      <w:r>
+        <w:rPr>
+          <w:rFonts w:ascii="JetBrains Mono NL ExtraLight" w:hAnsi="JetBrains Mono NL ExtraLight" w:cs="JetBrains Mono NL ExtraLight"/>
+          <w:strike/>
+          <w:noProof/>
+          <w:sz w:val="21"/>
+          <w:szCs w:val="21"/>
+          <w:lang w:val="en-US"/>
+        </w:rPr>
+        <w:t xml:space="preserve"> </w:t>
+      </w:r>
+    </w:p>
+    <w:p>
+      <w:pPr>
+        <w:rPr>
+          <w:rFonts w:ascii="JetBrains Mono NL ExtraLight" w:hAnsi="JetBrains Mono NL ExtraLight" w:cs="JetBrains Mono NL ExtraLight"/>
+          <w:strike/>
+          <w:noProof/>
+          <w:sz w:val="21"/>
+          <w:szCs w:val="21"/>
+          <w:lang w:val="en-US"/>
+        </w:rPr>
+      </w:pPr>
+      <w:r>
+        <w:rPr>
+          <w:rFonts w:ascii="JetBrains Mono NL ExtraLight" w:hAnsi="JetBrains Mono NL ExtraLight" w:cs="JetBrains Mono NL ExtraLight"/>
+          <w:strike/>
           <w:noProof/>
           <w:sz w:val="21"/>
           <w:szCs w:val="21"/>
           <w:lang w:val="en-US"/>
         </w:rPr>
         <w:tab/>
-        <w:t>Database=mysql</w:t>
-      </w:r>
-    </w:p>
-    <w:p>
-      <w:pPr>
-        <w:rPr>
-          <w:rFonts w:ascii="JetBrains Mono NL ExtraLight" w:hAnsi="JetBrains Mono NL ExtraLight" w:cs="JetBrains Mono NL ExtraLight"/>
-          <w:noProof/>
-          <w:sz w:val="21"/>
-          <w:szCs w:val="21"/>
-          <w:lang w:val="en-US"/>
-        </w:rPr>
-      </w:pPr>
-      <w:r>
-        <w:rPr>
-          <w:rFonts w:ascii="JetBrains Mono NL ExtraLight" w:hAnsi="JetBrains Mono NL ExtraLight" w:cs="JetBrains Mono NL ExtraLight"/>
+      </w:r>
+      <w:r>
+        <w:rPr>
+          <w:rFonts w:ascii="JetBrains Mono NL ExtraLight" w:hAnsi="JetBrains Mono NL ExtraLight" w:cs="JetBrains Mono NL ExtraLight"/>
+          <w:strike/>
           <w:noProof/>
           <w:sz w:val="21"/>
           <w:szCs w:val="21"/>
           <w:lang w:val="en-US"/>
         </w:rPr>
         <w:tab/>
-        <w:t>Create a lambda of local</w:t>
-      </w:r>
-    </w:p>
-    <w:p>
-      <w:pPr>
-        <w:rPr>
-          <w:rFonts w:ascii="JetBrains Mono NL ExtraLight" w:hAnsi="JetBrains Mono NL ExtraLight" w:cs="JetBrains Mono NL ExtraLight"/>
-          <w:noProof/>
-          <w:sz w:val="21"/>
-          <w:szCs w:val="21"/>
-          <w:lang w:val="en-US"/>
-        </w:rPr>
-      </w:pPr>
-      <w:r>
-        <w:rPr>
-          <w:rFonts w:ascii="JetBrains Mono NL ExtraLight" w:hAnsi="JetBrains Mono NL ExtraLight" w:cs="JetBrains Mono NL ExtraLight"/>
+      </w:r>
+      <w:r>
+        <w:rPr>
+          <w:rFonts w:ascii="JetBrains Mono NL ExtraLight" w:hAnsi="JetBrains Mono NL ExtraLight" w:cs="JetBrains Mono NL ExtraLight"/>
+          <w:strike/>
           <w:noProof/>
           <w:sz w:val="21"/>
           <w:szCs w:val="21"/>
           <w:lang w:val="en-US"/>
         </w:rPr>
         <w:tab/>
-        <w:t>Load dependancy packs..</w:t>
-      </w:r>
-    </w:p>
-    <w:p>
-      <w:pPr>
-        <w:rPr>
-          <w:rFonts w:ascii="JetBrains Mono NL ExtraLight" w:hAnsi="JetBrains Mono NL ExtraLight" w:cs="JetBrains Mono NL ExtraLight"/>
-          <w:noProof/>
-          <w:sz w:val="21"/>
-          <w:szCs w:val="21"/>
-          <w:lang w:val="en-US"/>
-        </w:rPr>
-      </w:pPr>
-      <w:r>
-        <w:rPr>
-          <w:rFonts w:ascii="JetBrains Mono NL ExtraLight" w:hAnsi="JetBrains Mono NL ExtraLight" w:cs="JetBrains Mono NL ExtraLight"/>
-          <w:noProof/>
-          <w:sz w:val="21"/>
-          <w:szCs w:val="21"/>
-          <w:lang w:val="en-US"/>
-        </w:rPr>
-        <w:tab/>
-        <w:t>Check db connections..</w:t>
-      </w:r>
-    </w:p>
-    <w:p>
-      <w:pPr>
-        <w:rPr>
-          <w:rFonts w:ascii="JetBrains Mono NL ExtraLight" w:hAnsi="JetBrains Mono NL ExtraLight" w:cs="JetBrains Mono NL ExtraLight"/>
-          <w:noProof/>
-          <w:sz w:val="21"/>
-          <w:szCs w:val="21"/>
-          <w:lang w:val="en-US"/>
-        </w:rPr>
-      </w:pPr>
-      <w:r>
-        <w:rPr>
-          <w:rFonts w:ascii="JetBrains Mono NL ExtraLight" w:hAnsi="JetBrains Mono NL ExtraLight" w:cs="JetBrains Mono NL ExtraLight"/>
-          <w:noProof/>
-          <w:sz w:val="21"/>
-          <w:szCs w:val="21"/>
-          <w:lang w:val="en-US"/>
-        </w:rPr>
-        <w:tab/>
-        <w:t>Test lambda done, then migrate local code,</w:t>
-      </w:r>
-    </w:p>
-    <w:p>
-      <w:pPr>
-        <w:rPr>
-          <w:rFonts w:ascii="JetBrains Mono NL ExtraLight" w:hAnsi="JetBrains Mono NL ExtraLight" w:cs="JetBrains Mono NL ExtraLight"/>
-          <w:noProof/>
-          <w:sz w:val="21"/>
-          <w:szCs w:val="21"/>
-          <w:lang w:val="en-US"/>
-        </w:rPr>
-      </w:pPr>
-      <w:r>
-        <w:rPr>
-          <w:rFonts w:ascii="JetBrains Mono NL ExtraLight" w:hAnsi="JetBrains Mono NL ExtraLight" w:cs="JetBrains Mono NL ExtraLight"/>
-          <w:noProof/>
-          <w:sz w:val="21"/>
-          <w:szCs w:val="21"/>
-          <w:lang w:val="en-US"/>
-        </w:rPr>
-        <w:tab/>
-      </w:r>
-      <w:r>
-        <w:rPr>
-          <w:rFonts w:ascii="JetBrains Mono NL ExtraLight" w:hAnsi="JetBrains Mono NL ExtraLight" w:cs="JetBrains Mono NL ExtraLight"/>
-          <w:noProof/>
-          <w:sz w:val="21"/>
-          <w:szCs w:val="21"/>
-          <w:lang w:val="en-US"/>
-        </w:rPr>
-        <w:tab/>
-        <w:t>Run the code on..serverless--- lambda</w:t>
-      </w:r>
-    </w:p>
-    <w:p>
-      <w:pPr>
-        <w:ind w:firstLine="720"/>
-        <w:rPr>
-          <w:rFonts w:ascii="JetBrains Mono NL ExtraLight" w:hAnsi="JetBrains Mono NL ExtraLight" w:cs="JetBrains Mono NL ExtraLight"/>
-          <w:noProof/>
-          <w:sz w:val="21"/>
-          <w:szCs w:val="21"/>
-          <w:lang w:val="en-US"/>
-        </w:rPr>
-      </w:pPr>
-      <w:r>
-        <w:rPr>
-          <w:rFonts w:ascii="JetBrains Mono NL ExtraLight" w:hAnsi="JetBrains Mono NL ExtraLight" w:cs="JetBrains Mono NL ExtraLight"/>
-          <w:noProof/>
-          <w:sz w:val="21"/>
-          <w:szCs w:val="21"/>
-          <w:lang w:val="en-US"/>
-        </w:rPr>
-        <w:t>Do as sam/cdk version..</w:t>
-      </w:r>
-    </w:p>
-    <w:p>
-      <w:pPr>
-        <w:rPr>
-          <w:rFonts w:ascii="JetBrains Mono NL ExtraLight" w:hAnsi="JetBrains Mono NL ExtraLight" w:cs="JetBrains Mono NL ExtraLight"/>
-          <w:noProof/>
-          <w:sz w:val="21"/>
-          <w:szCs w:val="21"/>
-          <w:lang w:val="en-US"/>
-        </w:rPr>
-      </w:pPr>
-    </w:p>
-    <w:p>
-      <w:pPr>
-        <w:rPr>
-          <w:rFonts w:ascii="JetBrains Mono NL ExtraLight" w:hAnsi="JetBrains Mono NL ExtraLight" w:cs="JetBrains Mono NL ExtraLight"/>
-          <w:noProof/>
-          <w:sz w:val="21"/>
-          <w:szCs w:val="21"/>
-          <w:lang w:val="en-US"/>
-        </w:rPr>
-      </w:pPr>
-      <w:r>
-        <w:rPr>
-          <w:rFonts w:ascii="JetBrains Mono NL ExtraLight" w:hAnsi="JetBrains Mono NL ExtraLight" w:cs="JetBrains Mono NL ExtraLight"/>
-          <w:noProof/>
-          <w:sz w:val="21"/>
-          <w:szCs w:val="21"/>
-          <w:lang w:val="en-US"/>
-        </w:rPr>
-        <w:t>TASK SUB 10/10</w:t>
-      </w:r>
-    </w:p>
-    <w:p>
-      <w:pPr>
-        <w:rPr>
-          <w:rFonts w:ascii="JetBrains Mono NL ExtraLight" w:hAnsi="JetBrains Mono NL ExtraLight" w:cs="JetBrains Mono NL ExtraLight"/>
-          <w:strike/>
-          <w:noProof/>
-          <w:sz w:val="21"/>
-          <w:szCs w:val="21"/>
-          <w:lang w:val="en-US"/>
-        </w:rPr>
-      </w:pPr>
-      <w:r>
-        <w:rPr>
-          <w:rFonts w:ascii="JetBrains Mono NL ExtraLight" w:hAnsi="JetBrains Mono NL ExtraLight" w:cs="JetBrains Mono NL ExtraLight"/>
-          <w:strike/>
-          <w:noProof/>
-          <w:sz w:val="21"/>
-          <w:szCs w:val="21"/>
-          <w:lang w:val="en-US"/>
-        </w:rPr>
-        <w:t>Source rds.. on aws</w:t>
-      </w:r>
-      <w:r>
-        <w:rPr>
-          <w:rFonts w:ascii="JetBrains Mono NL ExtraLight" w:hAnsi="JetBrains Mono NL ExtraLight" w:cs="JetBrains Mono NL ExtraLight"/>
-          <w:strike/>
-          <w:noProof/>
-          <w:sz w:val="21"/>
-          <w:szCs w:val="21"/>
-          <w:lang w:val="en-US"/>
-        </w:rPr>
-        <w:t>:</w:t>
-      </w:r>
-    </w:p>
-    <w:p>
-      <w:pPr>
-        <w:rPr>
-          <w:rFonts w:ascii="JetBrains Mono NL ExtraLight" w:hAnsi="JetBrains Mono NL ExtraLight" w:cs="JetBrains Mono NL ExtraLight"/>
-          <w:strike/>
-          <w:noProof/>
-          <w:sz w:val="21"/>
-          <w:szCs w:val="21"/>
-          <w:lang w:val="en-US"/>
-        </w:rPr>
-      </w:pPr>
-      <w:r>
-        <w:rPr>
-          <w:rFonts w:ascii="JetBrains Mono NL ExtraLight" w:hAnsi="JetBrains Mono NL ExtraLight" w:cs="JetBrains Mono NL ExtraLight"/>
-          <w:strike/>
-          <w:noProof/>
-          <w:sz w:val="21"/>
-          <w:szCs w:val="21"/>
-          <w:lang w:val="en-US"/>
-        </w:rPr>
-        <w:tab/>
-        <w:t xml:space="preserve">Migrate local data </w:t>
-      </w:r>
-    </w:p>
-    <w:p>
-      <w:pPr>
-        <w:rPr>
-          <w:rFonts w:ascii="JetBrains Mono NL ExtraLight" w:hAnsi="JetBrains Mono NL ExtraLight" w:cs="JetBrains Mono NL ExtraLight"/>
-          <w:strike/>
-          <w:noProof/>
-          <w:sz w:val="21"/>
-          <w:szCs w:val="21"/>
-          <w:lang w:val="en-US"/>
-        </w:rPr>
-      </w:pPr>
-      <w:r>
-        <w:rPr>
-          <w:rFonts w:ascii="JetBrains Mono NL ExtraLight" w:hAnsi="JetBrains Mono NL ExtraLight" w:cs="JetBrains Mono NL ExtraLight"/>
-          <w:strike/>
-          <w:noProof/>
-          <w:sz w:val="21"/>
-          <w:szCs w:val="21"/>
-          <w:lang w:val="en-US"/>
-        </w:rPr>
-        <w:tab/>
-      </w:r>
-      <w:r>
-        <w:rPr>
-          <w:rFonts w:ascii="JetBrains Mono NL ExtraLight" w:hAnsi="JetBrains Mono NL ExtraLight" w:cs="JetBrains Mono NL ExtraLight"/>
-          <w:strike/>
-          <w:noProof/>
-          <w:sz w:val="21"/>
-          <w:szCs w:val="21"/>
-          <w:lang w:val="en-US"/>
-        </w:rPr>
-        <w:tab/>
-      </w:r>
-      <w:r>
-        <w:rPr>
-          <w:rFonts w:ascii="JetBrains Mono NL ExtraLight" w:hAnsi="JetBrains Mono NL ExtraLight" w:cs="JetBrains Mono NL ExtraLight"/>
-          <w:strike/>
-          <w:noProof/>
-          <w:sz w:val="21"/>
-          <w:szCs w:val="21"/>
-          <w:lang w:val="en-US"/>
-        </w:rPr>
-        <w:tab/>
-        <w:t>Used rds service on aws to create db,</w:t>
+        <w:t>Use</w:t>
+      </w:r>
+      <w:r>
+        <w:rPr>
+          <w:rFonts w:ascii="JetBrains Mono NL ExtraLight" w:hAnsi="JetBrains Mono NL ExtraLight" w:cs="JetBrains Mono NL ExtraLight"/>
+          <w:strike/>
+          <w:noProof/>
+          <w:sz w:val="21"/>
+          <w:szCs w:val="21"/>
+          <w:lang w:val="en-US"/>
+        </w:rPr>
+        <w:t xml:space="preserve"> </w:t>
+      </w:r>
+      <w:r>
+        <w:rPr>
+          <w:rFonts w:ascii="JetBrains Mono NL ExtraLight" w:hAnsi="JetBrains Mono NL ExtraLight" w:cs="JetBrains Mono NL ExtraLight"/>
+          <w:strike/>
+          <w:noProof/>
+          <w:sz w:val="21"/>
+          <w:szCs w:val="21"/>
+          <w:lang w:val="en-US"/>
+        </w:rPr>
+        <w:t>rds service on aws to create db,</w:t>
       </w:r>
     </w:p>
     <w:p>
@@ -3130,6 +3403,7 @@
           <w:szCs w:val="21"/>
           <w:lang w:val="en-US"/>
         </w:rPr>
+        <w:lastRenderedPageBreak/>
         <w:tab/>
       </w:r>
       <w:r>
@@ -3285,84 +3559,54 @@
       <w:pPr>
         <w:rPr>
           <w:rFonts w:ascii="JetBrains Mono NL ExtraLight" w:hAnsi="JetBrains Mono NL ExtraLight" w:cs="JetBrains Mono NL ExtraLight"/>
-          <w:noProof/>
-          <w:sz w:val="21"/>
-          <w:szCs w:val="21"/>
-          <w:lang w:val="en-US"/>
-        </w:rPr>
-      </w:pPr>
-    </w:p>
-    <w:p>
-      <w:pPr>
-        <w:rPr>
-          <w:rFonts w:ascii="JetBrains Mono NL ExtraLight" w:hAnsi="JetBrains Mono NL ExtraLight" w:cs="JetBrains Mono NL ExtraLight"/>
-          <w:noProof/>
-          <w:sz w:val="21"/>
-          <w:szCs w:val="21"/>
-          <w:lang w:val="en-US"/>
-        </w:rPr>
-      </w:pPr>
-      <w:r>
-        <w:rPr>
-          <w:rFonts w:ascii="JetBrains Mono NL ExtraLight" w:hAnsi="JetBrains Mono NL ExtraLight" w:cs="JetBrains Mono NL ExtraLight"/>
-          <w:noProof/>
-          <w:sz w:val="21"/>
-          <w:szCs w:val="21"/>
-          <w:lang w:val="en-US"/>
-        </w:rPr>
-        <w:br w:type="page"/>
-      </w:r>
-    </w:p>
-    <w:p>
-      <w:pPr>
-        <w:rPr>
-          <w:rFonts w:ascii="JetBrains Mono NL ExtraLight" w:hAnsi="JetBrains Mono NL ExtraLight" w:cs="JetBrains Mono NL ExtraLight"/>
-          <w:noProof/>
-          <w:sz w:val="21"/>
-          <w:szCs w:val="21"/>
-          <w:lang w:val="en-US"/>
-        </w:rPr>
-      </w:pPr>
-      <w:r>
-        <w:rPr>
-          <w:rFonts w:ascii="JetBrains Mono NL ExtraLight" w:hAnsi="JetBrains Mono NL ExtraLight" w:cs="JetBrains Mono NL ExtraLight"/>
-          <w:noProof/>
-          <w:sz w:val="21"/>
-          <w:szCs w:val="21"/>
-          <w:lang w:val="en-US"/>
-        </w:rPr>
-        <w:lastRenderedPageBreak/>
-        <w:t>passive_</w:t>
-      </w:r>
-      <w:r>
-        <w:rPr>
-          <w:rFonts w:ascii="JetBrains Mono NL ExtraLight" w:hAnsi="JetBrains Mono NL ExtraLight" w:cs="JetBrains Mono NL ExtraLight"/>
-          <w:noProof/>
-          <w:sz w:val="21"/>
-          <w:szCs w:val="21"/>
-          <w:lang w:val="en-US"/>
-        </w:rPr>
-        <w:t>user</w:t>
-      </w:r>
-      <w:r>
-        <w:rPr>
-          <w:rFonts w:ascii="JetBrains Mono NL ExtraLight" w:hAnsi="JetBrains Mono NL ExtraLight" w:cs="JetBrains Mono NL ExtraLight"/>
-          <w:noProof/>
-          <w:sz w:val="21"/>
-          <w:szCs w:val="21"/>
-          <w:lang w:val="en-US"/>
-        </w:rPr>
-        <w:t>s</w:t>
-      </w:r>
-      <w:r>
-        <w:rPr>
-          <w:rFonts w:ascii="JetBrains Mono NL ExtraLight" w:hAnsi="JetBrains Mono NL ExtraLight" w:cs="JetBrains Mono NL ExtraLight"/>
-          <w:noProof/>
-          <w:sz w:val="21"/>
-          <w:szCs w:val="21"/>
-          <w:lang w:val="en-US"/>
-        </w:rPr>
-        <w:t xml:space="preserve"> db on aws:</w:t>
+          <w:strike/>
+          <w:noProof/>
+          <w:sz w:val="21"/>
+          <w:szCs w:val="21"/>
+          <w:lang w:val="en-US"/>
+        </w:rPr>
+      </w:pPr>
+    </w:p>
+    <w:p>
+      <w:pPr>
+        <w:rPr>
+          <w:rFonts w:ascii="JetBrains Mono NL ExtraLight" w:hAnsi="JetBrains Mono NL ExtraLight" w:cs="JetBrains Mono NL ExtraLight"/>
+          <w:noProof/>
+          <w:sz w:val="21"/>
+          <w:szCs w:val="21"/>
+          <w:lang w:val="en-US"/>
+        </w:rPr>
+      </w:pPr>
+      <w:r>
+        <w:rPr>
+          <w:rFonts w:ascii="JetBrains Mono NL ExtraLight" w:hAnsi="JetBrains Mono NL ExtraLight" w:cs="JetBrains Mono NL ExtraLight"/>
+          <w:noProof/>
+          <w:sz w:val="21"/>
+          <w:szCs w:val="21"/>
+          <w:lang w:val="en-US"/>
+        </w:rPr>
+        <w:tab/>
+      </w:r>
+    </w:p>
+    <w:p>
+      <w:pPr>
+        <w:rPr>
+          <w:rFonts w:ascii="JetBrains Mono NL ExtraLight" w:hAnsi="JetBrains Mono NL ExtraLight" w:cs="JetBrains Mono NL ExtraLight"/>
+          <w:noProof/>
+          <w:sz w:val="21"/>
+          <w:szCs w:val="21"/>
+          <w:lang w:val="en-US"/>
+        </w:rPr>
+      </w:pPr>
+      <w:r>
+        <w:rPr>
+          <w:rFonts w:ascii="JetBrains Mono NL ExtraLight" w:hAnsi="JetBrains Mono NL ExtraLight" w:cs="JetBrains Mono NL ExtraLight"/>
+          <w:noProof/>
+          <w:sz w:val="21"/>
+          <w:szCs w:val="21"/>
+          <w:lang w:val="en-US"/>
+        </w:rPr>
+        <w:t>Create passive_users db on aws rds:</w:t>
       </w:r>
     </w:p>
     <w:p>
@@ -3370,15 +3614,17 @@
         <w:ind w:firstLine="720"/>
         <w:rPr>
           <w:rFonts w:ascii="JetBrains Mono NL ExtraLight" w:hAnsi="JetBrains Mono NL ExtraLight" w:cs="JetBrains Mono NL ExtraLight"/>
-          <w:noProof/>
-          <w:sz w:val="21"/>
-          <w:szCs w:val="21"/>
-          <w:lang w:val="en-US"/>
-        </w:rPr>
-      </w:pPr>
-      <w:r>
-        <w:rPr>
-          <w:rFonts w:ascii="JetBrains Mono NL ExtraLight" w:hAnsi="JetBrains Mono NL ExtraLight" w:cs="JetBrains Mono NL ExtraLight"/>
+          <w:strike/>
+          <w:noProof/>
+          <w:sz w:val="21"/>
+          <w:szCs w:val="21"/>
+          <w:lang w:val="en-US"/>
+        </w:rPr>
+      </w:pPr>
+      <w:r>
+        <w:rPr>
+          <w:rFonts w:ascii="JetBrains Mono NL ExtraLight" w:hAnsi="JetBrains Mono NL ExtraLight" w:cs="JetBrains Mono NL ExtraLight"/>
+          <w:strike/>
           <w:noProof/>
           <w:sz w:val="21"/>
           <w:szCs w:val="21"/>
@@ -3392,15 +3638,17 @@
         <w:ind w:firstLine="720"/>
         <w:rPr>
           <w:rFonts w:ascii="JetBrains Mono NL ExtraLight" w:hAnsi="JetBrains Mono NL ExtraLight" w:cs="JetBrains Mono NL ExtraLight"/>
-          <w:noProof/>
-          <w:sz w:val="21"/>
-          <w:szCs w:val="21"/>
-          <w:lang w:val="en-US"/>
-        </w:rPr>
-      </w:pPr>
-      <w:r>
-        <w:rPr>
-          <w:rFonts w:ascii="JetBrains Mono NL ExtraLight" w:hAnsi="JetBrains Mono NL ExtraLight" w:cs="JetBrains Mono NL ExtraLight"/>
+          <w:strike/>
+          <w:noProof/>
+          <w:sz w:val="21"/>
+          <w:szCs w:val="21"/>
+          <w:lang w:val="en-US"/>
+        </w:rPr>
+      </w:pPr>
+      <w:r>
+        <w:rPr>
+          <w:rFonts w:ascii="JetBrains Mono NL ExtraLight" w:hAnsi="JetBrains Mono NL ExtraLight" w:cs="JetBrains Mono NL ExtraLight"/>
+          <w:strike/>
           <w:noProof/>
           <w:sz w:val="21"/>
           <w:szCs w:val="21"/>
@@ -3411,6 +3659,7 @@
       <w:r>
         <w:rPr>
           <w:rFonts w:ascii="JetBrains Mono NL ExtraLight" w:hAnsi="JetBrains Mono NL ExtraLight" w:cs="JetBrains Mono NL ExtraLight"/>
+          <w:strike/>
           <w:noProof/>
           <w:sz w:val="21"/>
           <w:szCs w:val="21"/>
@@ -3424,15 +3673,17 @@
         <w:ind w:left="720" w:firstLine="720"/>
         <w:rPr>
           <w:rFonts w:ascii="JetBrains Mono NL ExtraLight" w:hAnsi="JetBrains Mono NL ExtraLight" w:cs="JetBrains Mono NL ExtraLight"/>
-          <w:noProof/>
-          <w:sz w:val="21"/>
-          <w:szCs w:val="21"/>
-          <w:lang w:val="en-US"/>
-        </w:rPr>
-      </w:pPr>
-      <w:r>
-        <w:rPr>
-          <w:rFonts w:ascii="JetBrains Mono NL ExtraLight" w:hAnsi="JetBrains Mono NL ExtraLight" w:cs="JetBrains Mono NL ExtraLight"/>
+          <w:strike/>
+          <w:noProof/>
+          <w:sz w:val="21"/>
+          <w:szCs w:val="21"/>
+          <w:lang w:val="en-US"/>
+        </w:rPr>
+      </w:pPr>
+      <w:r>
+        <w:rPr>
+          <w:rFonts w:ascii="JetBrains Mono NL ExtraLight" w:hAnsi="JetBrains Mono NL ExtraLight" w:cs="JetBrains Mono NL ExtraLight"/>
+          <w:strike/>
           <w:noProof/>
           <w:sz w:val="21"/>
           <w:szCs w:val="21"/>
@@ -3445,15 +3696,17 @@
       <w:pPr>
         <w:rPr>
           <w:rFonts w:ascii="JetBrains Mono NL ExtraLight" w:hAnsi="JetBrains Mono NL ExtraLight" w:cs="JetBrains Mono NL ExtraLight"/>
-          <w:noProof/>
-          <w:sz w:val="21"/>
-          <w:szCs w:val="21"/>
-          <w:lang w:val="en-US"/>
-        </w:rPr>
-      </w:pPr>
-      <w:r>
-        <w:rPr>
-          <w:rFonts w:ascii="JetBrains Mono NL ExtraLight" w:hAnsi="JetBrains Mono NL ExtraLight" w:cs="JetBrains Mono NL ExtraLight"/>
+          <w:strike/>
+          <w:noProof/>
+          <w:sz w:val="21"/>
+          <w:szCs w:val="21"/>
+          <w:lang w:val="en-US"/>
+        </w:rPr>
+      </w:pPr>
+      <w:r>
+        <w:rPr>
+          <w:rFonts w:ascii="JetBrains Mono NL ExtraLight" w:hAnsi="JetBrains Mono NL ExtraLight" w:cs="JetBrains Mono NL ExtraLight"/>
+          <w:strike/>
           <w:noProof/>
           <w:sz w:val="21"/>
           <w:szCs w:val="21"/>
@@ -3464,6 +3717,7 @@
       <w:r>
         <w:rPr>
           <w:rFonts w:ascii="JetBrains Mono NL ExtraLight" w:hAnsi="JetBrains Mono NL ExtraLight" w:cs="JetBrains Mono NL ExtraLight"/>
+          <w:strike/>
           <w:noProof/>
           <w:sz w:val="21"/>
           <w:szCs w:val="21"/>
@@ -3496,6 +3750,1632 @@
           <w:lang w:val="en-US"/>
         </w:rPr>
       </w:pPr>
+    </w:p>
+    <w:p>
+      <w:pPr>
+        <w:rPr>
+          <w:rFonts w:ascii="JetBrains Mono NL ExtraLight" w:hAnsi="JetBrains Mono NL ExtraLight" w:cs="JetBrains Mono NL ExtraLight"/>
+          <w:strike/>
+          <w:noProof/>
+          <w:sz w:val="21"/>
+          <w:szCs w:val="21"/>
+          <w:lang w:val="en-US"/>
+        </w:rPr>
+      </w:pPr>
+      <w:r>
+        <w:rPr>
+          <w:rFonts w:ascii="JetBrains Mono NL ExtraLight" w:hAnsi="JetBrains Mono NL ExtraLight" w:cs="JetBrains Mono NL ExtraLight"/>
+          <w:strike/>
+          <w:noProof/>
+          <w:sz w:val="21"/>
+          <w:szCs w:val="21"/>
+          <w:lang w:val="en-US"/>
+        </w:rPr>
+        <w:t>Run Business logic/service at local tru aws servers;</w:t>
+      </w:r>
+    </w:p>
+    <w:p>
+      <w:pPr>
+        <w:ind w:firstLine="720"/>
+        <w:rPr>
+          <w:rFonts w:ascii="JetBrains Mono NL ExtraLight" w:hAnsi="JetBrains Mono NL ExtraLight" w:cs="JetBrains Mono NL ExtraLight"/>
+          <w:strike/>
+          <w:noProof/>
+          <w:sz w:val="21"/>
+          <w:szCs w:val="21"/>
+          <w:lang w:val="en-US"/>
+        </w:rPr>
+      </w:pPr>
+      <w:r>
+        <w:rPr>
+          <w:rFonts w:ascii="JetBrains Mono NL ExtraLight" w:hAnsi="JetBrains Mono NL ExtraLight" w:cs="JetBrains Mono NL ExtraLight"/>
+          <w:strike/>
+          <w:noProof/>
+          <w:sz w:val="21"/>
+          <w:szCs w:val="21"/>
+          <w:lang w:val="en-US"/>
+        </w:rPr>
+        <w:t>connects to aws servers</w:t>
+      </w:r>
+    </w:p>
+    <w:p>
+      <w:pPr>
+        <w:ind w:firstLine="720"/>
+        <w:rPr>
+          <w:rFonts w:ascii="JetBrains Mono NL ExtraLight" w:hAnsi="JetBrains Mono NL ExtraLight" w:cs="JetBrains Mono NL ExtraLight"/>
+          <w:strike/>
+          <w:noProof/>
+          <w:sz w:val="21"/>
+          <w:szCs w:val="21"/>
+          <w:lang w:val="en-US"/>
+        </w:rPr>
+      </w:pPr>
+      <w:r>
+        <w:rPr>
+          <w:rFonts w:ascii="JetBrains Mono NL ExtraLight" w:hAnsi="JetBrains Mono NL ExtraLight" w:cs="JetBrains Mono NL ExtraLight"/>
+          <w:strike/>
+          <w:noProof/>
+          <w:sz w:val="21"/>
+          <w:szCs w:val="21"/>
+          <w:lang w:val="en-US"/>
+        </w:rPr>
+        <w:t>get results</w:t>
+      </w:r>
+    </w:p>
+    <w:p>
+      <w:pPr>
+        <w:rPr>
+          <w:rFonts w:ascii="JetBrains Mono NL ExtraLight" w:hAnsi="JetBrains Mono NL ExtraLight" w:cs="JetBrains Mono NL ExtraLight"/>
+          <w:strike/>
+          <w:noProof/>
+          <w:sz w:val="21"/>
+          <w:szCs w:val="21"/>
+          <w:lang w:val="en-US"/>
+        </w:rPr>
+      </w:pPr>
+    </w:p>
+    <w:p>
+      <w:pPr>
+        <w:rPr>
+          <w:rFonts w:ascii="JetBrains Mono NL ExtraLight" w:hAnsi="JetBrains Mono NL ExtraLight" w:cs="JetBrains Mono NL ExtraLight"/>
+          <w:strike/>
+          <w:noProof/>
+          <w:sz w:val="21"/>
+          <w:szCs w:val="21"/>
+          <w:lang w:val="en-US"/>
+        </w:rPr>
+      </w:pPr>
+    </w:p>
+    <w:p>
+      <w:pPr>
+        <w:rPr>
+          <w:rFonts w:ascii="JetBrains Mono NL ExtraLight" w:hAnsi="JetBrains Mono NL ExtraLight" w:cs="JetBrains Mono NL ExtraLight"/>
+          <w:noProof/>
+          <w:sz w:val="21"/>
+          <w:szCs w:val="21"/>
+          <w:lang w:val="en-US"/>
+        </w:rPr>
+      </w:pPr>
+      <w:r>
+        <w:rPr>
+          <w:rFonts w:ascii="JetBrains Mono NL ExtraLight" w:hAnsi="JetBrains Mono NL ExtraLight" w:cs="JetBrains Mono NL ExtraLight"/>
+          <w:noProof/>
+          <w:sz w:val="21"/>
+          <w:szCs w:val="21"/>
+          <w:lang w:val="en-US"/>
+        </w:rPr>
+        <w:t>TASK SUB 11/10</w:t>
+      </w:r>
+    </w:p>
+    <w:p>
+      <w:pPr>
+        <w:rPr>
+          <w:rFonts w:ascii="JetBrains Mono NL ExtraLight" w:hAnsi="JetBrains Mono NL ExtraLight" w:cs="JetBrains Mono NL ExtraLight"/>
+          <w:noProof/>
+          <w:sz w:val="21"/>
+          <w:szCs w:val="21"/>
+          <w:lang w:val="en-US"/>
+        </w:rPr>
+      </w:pPr>
+    </w:p>
+    <w:p>
+      <w:pPr>
+        <w:rPr>
+          <w:rFonts w:ascii="JetBrains Mono NL ExtraLight" w:hAnsi="JetBrains Mono NL ExtraLight" w:cs="JetBrains Mono NL ExtraLight"/>
+          <w:noProof/>
+          <w:sz w:val="21"/>
+          <w:szCs w:val="21"/>
+          <w:lang w:val="en-US"/>
+        </w:rPr>
+      </w:pPr>
+      <w:r>
+        <w:rPr>
+          <w:rFonts w:ascii="JetBrains Mono NL ExtraLight" w:hAnsi="JetBrains Mono NL ExtraLight" w:cs="JetBrains Mono NL ExtraLight"/>
+          <w:noProof/>
+          <w:sz w:val="21"/>
+          <w:szCs w:val="21"/>
+          <w:lang w:val="en-US"/>
+        </w:rPr>
+        <w:t>Stage 1</w:t>
+      </w:r>
+    </w:p>
+    <w:p>
+      <w:pPr>
+        <w:rPr>
+          <w:rFonts w:ascii="JetBrains Mono NL ExtraLight" w:hAnsi="JetBrains Mono NL ExtraLight" w:cs="JetBrains Mono NL ExtraLight"/>
+          <w:noProof/>
+          <w:sz w:val="21"/>
+          <w:szCs w:val="21"/>
+          <w:lang w:val="en-US"/>
+        </w:rPr>
+      </w:pPr>
+    </w:p>
+    <w:p>
+      <w:pPr>
+        <w:rPr>
+          <w:rFonts w:ascii="JetBrains Mono NL ExtraLight" w:hAnsi="JetBrains Mono NL ExtraLight" w:cs="JetBrains Mono NL ExtraLight"/>
+          <w:strike/>
+          <w:noProof/>
+          <w:sz w:val="21"/>
+          <w:szCs w:val="21"/>
+          <w:lang w:val="en-US"/>
+        </w:rPr>
+      </w:pPr>
+      <w:r>
+        <w:rPr>
+          <w:rFonts w:ascii="JetBrains Mono NL ExtraLight" w:hAnsi="JetBrains Mono NL ExtraLight" w:cs="JetBrains Mono NL ExtraLight"/>
+          <w:strike/>
+          <w:noProof/>
+          <w:sz w:val="21"/>
+          <w:szCs w:val="21"/>
+          <w:lang w:val="en-US"/>
+        </w:rPr>
+        <w:t>L</w:t>
+      </w:r>
+      <w:r>
+        <w:rPr>
+          <w:rFonts w:ascii="JetBrains Mono NL ExtraLight" w:hAnsi="JetBrains Mono NL ExtraLight" w:cs="JetBrains Mono NL ExtraLight"/>
+          <w:strike/>
+          <w:noProof/>
+          <w:sz w:val="21"/>
+          <w:szCs w:val="21"/>
+          <w:lang w:val="en-US"/>
+        </w:rPr>
+        <w:t>ambda</w:t>
+      </w:r>
+      <w:r>
+        <w:rPr>
+          <w:rFonts w:ascii="JetBrains Mono NL ExtraLight" w:hAnsi="JetBrains Mono NL ExtraLight" w:cs="JetBrains Mono NL ExtraLight"/>
+          <w:strike/>
+          <w:noProof/>
+          <w:sz w:val="21"/>
+          <w:szCs w:val="21"/>
+          <w:lang w:val="en-US"/>
+        </w:rPr>
+        <w:t xml:space="preserve"> Tasks:</w:t>
+      </w:r>
+    </w:p>
+    <w:p>
+      <w:pPr>
+        <w:rPr>
+          <w:rFonts w:ascii="JetBrains Mono NL ExtraLight" w:hAnsi="JetBrains Mono NL ExtraLight" w:cs="JetBrains Mono NL ExtraLight"/>
+          <w:strike/>
+          <w:noProof/>
+          <w:sz w:val="21"/>
+          <w:szCs w:val="21"/>
+          <w:lang w:val="en-US"/>
+        </w:rPr>
+      </w:pPr>
+      <w:r>
+        <w:rPr>
+          <w:rFonts w:ascii="JetBrains Mono NL ExtraLight" w:hAnsi="JetBrains Mono NL ExtraLight" w:cs="JetBrains Mono NL ExtraLight"/>
+          <w:strike/>
+          <w:noProof/>
+          <w:sz w:val="21"/>
+          <w:szCs w:val="21"/>
+          <w:lang w:val="en-US"/>
+        </w:rPr>
+        <w:t>Setup lambda connection(Enable rds1 to vpc)</w:t>
+      </w:r>
+    </w:p>
+    <w:p>
+      <w:pPr>
+        <w:ind w:firstLine="720"/>
+        <w:rPr>
+          <w:rFonts w:ascii="JetBrains Mono NL ExtraLight" w:hAnsi="JetBrains Mono NL ExtraLight" w:cs="JetBrains Mono NL ExtraLight"/>
+          <w:strike/>
+          <w:noProof/>
+          <w:sz w:val="21"/>
+          <w:szCs w:val="21"/>
+          <w:lang w:val="en-US"/>
+        </w:rPr>
+      </w:pPr>
+      <w:r>
+        <w:rPr>
+          <w:rFonts w:ascii="JetBrains Mono NL ExtraLight" w:hAnsi="JetBrains Mono NL ExtraLight" w:cs="JetBrains Mono NL ExtraLight"/>
+          <w:strike/>
+          <w:noProof/>
+          <w:sz w:val="21"/>
+          <w:szCs w:val="21"/>
+          <w:lang w:val="en-US"/>
+        </w:rPr>
+        <w:t>Add role to (lambda)moso_expiry_serevice for ec2fullaccess</w:t>
+      </w:r>
+    </w:p>
+    <w:p>
+      <w:pPr>
+        <w:ind w:left="720" w:firstLine="720"/>
+        <w:rPr>
+          <w:rFonts w:ascii="JetBrains Mono NL ExtraLight" w:hAnsi="JetBrains Mono NL ExtraLight" w:cs="JetBrains Mono NL ExtraLight"/>
+          <w:strike/>
+          <w:noProof/>
+          <w:sz w:val="21"/>
+          <w:szCs w:val="21"/>
+          <w:lang w:val="en-US"/>
+        </w:rPr>
+      </w:pPr>
+    </w:p>
+    <w:p>
+      <w:pPr>
+        <w:rPr>
+          <w:rFonts w:ascii="JetBrains Mono NL ExtraLight" w:hAnsi="JetBrains Mono NL ExtraLight" w:cs="JetBrains Mono NL ExtraLight"/>
+          <w:strike/>
+          <w:noProof/>
+          <w:sz w:val="21"/>
+          <w:szCs w:val="21"/>
+          <w:lang w:val="en-US"/>
+        </w:rPr>
+      </w:pPr>
+      <w:r>
+        <w:rPr>
+          <w:rFonts w:ascii="JetBrains Mono NL ExtraLight" w:hAnsi="JetBrains Mono NL ExtraLight" w:cs="JetBrains Mono NL ExtraLight"/>
+          <w:strike/>
+          <w:noProof/>
+          <w:sz w:val="21"/>
+          <w:szCs w:val="21"/>
+          <w:lang w:val="en-US"/>
+        </w:rPr>
+        <w:t>Test connection</w:t>
+      </w:r>
+    </w:p>
+    <w:p>
+      <w:pPr>
+        <w:ind w:left="1440" w:firstLine="720"/>
+        <w:rPr>
+          <w:rFonts w:ascii="JetBrains Mono NL ExtraLight" w:hAnsi="JetBrains Mono NL ExtraLight" w:cs="JetBrains Mono NL ExtraLight"/>
+          <w:strike/>
+          <w:noProof/>
+          <w:sz w:val="21"/>
+          <w:szCs w:val="21"/>
+          <w:lang w:val="en-US"/>
+        </w:rPr>
+      </w:pPr>
+    </w:p>
+    <w:p>
+      <w:pPr>
+        <w:ind w:left="1440" w:firstLine="720"/>
+        <w:rPr>
+          <w:rFonts w:ascii="JetBrains Mono NL ExtraLight" w:hAnsi="JetBrains Mono NL ExtraLight" w:cs="JetBrains Mono NL ExtraLight"/>
+          <w:strike/>
+          <w:noProof/>
+          <w:sz w:val="21"/>
+          <w:szCs w:val="21"/>
+          <w:lang w:val="en-US"/>
+        </w:rPr>
+      </w:pPr>
+      <w:r>
+        <w:rPr>
+          <w:rFonts w:ascii="JetBrains Mono NL ExtraLight" w:hAnsi="JetBrains Mono NL ExtraLight" w:cs="JetBrains Mono NL ExtraLight"/>
+          <w:strike/>
+          <w:noProof/>
+          <w:sz w:val="21"/>
+          <w:szCs w:val="21"/>
+          <w:lang w:val="en-US"/>
+        </w:rPr>
+        <w:t>L</w:t>
+      </w:r>
+      <w:r>
+        <w:rPr>
+          <w:rFonts w:ascii="JetBrains Mono NL ExtraLight" w:hAnsi="JetBrains Mono NL ExtraLight" w:cs="JetBrains Mono NL ExtraLight"/>
+          <w:strike/>
+          <w:noProof/>
+          <w:sz w:val="21"/>
+          <w:szCs w:val="21"/>
+          <w:lang w:val="en-US"/>
+        </w:rPr>
+        <w:t xml:space="preserve">ambda </w:t>
+      </w:r>
+      <w:r>
+        <w:rPr>
+          <w:rFonts w:ascii="JetBrains Mono NL ExtraLight" w:hAnsi="JetBrains Mono NL ExtraLight" w:cs="JetBrains Mono NL ExtraLight"/>
+          <w:strike/>
+          <w:noProof/>
+          <w:sz w:val="21"/>
+          <w:szCs w:val="21"/>
+          <w:lang w:val="en-US"/>
+        </w:rPr>
+        <w:t>on</w:t>
+      </w:r>
+      <w:r>
+        <w:rPr>
+          <w:rFonts w:ascii="JetBrains Mono NL ExtraLight" w:hAnsi="JetBrains Mono NL ExtraLight" w:cs="JetBrains Mono NL ExtraLight"/>
+          <w:strike/>
+          <w:noProof/>
+          <w:sz w:val="21"/>
+          <w:szCs w:val="21"/>
+          <w:lang w:val="en-US"/>
+        </w:rPr>
+        <w:t xml:space="preserve"> local</w:t>
+      </w:r>
+      <w:r>
+        <w:rPr>
+          <w:rFonts w:ascii="JetBrains Mono NL ExtraLight" w:hAnsi="JetBrains Mono NL ExtraLight" w:cs="JetBrains Mono NL ExtraLight"/>
+          <w:strike/>
+          <w:noProof/>
+          <w:sz w:val="21"/>
+          <w:szCs w:val="21"/>
+          <w:lang w:val="en-US"/>
+        </w:rPr>
+        <w:t xml:space="preserve"> (tester)</w:t>
+      </w:r>
+    </w:p>
+    <w:p>
+      <w:pPr>
+        <w:rPr>
+          <w:rFonts w:ascii="JetBrains Mono NL ExtraLight" w:hAnsi="JetBrains Mono NL ExtraLight" w:cs="JetBrains Mono NL ExtraLight"/>
+          <w:strike/>
+          <w:noProof/>
+          <w:sz w:val="21"/>
+          <w:szCs w:val="21"/>
+          <w:lang w:val="en-US"/>
+        </w:rPr>
+      </w:pPr>
+      <w:r>
+        <w:rPr>
+          <w:rFonts w:ascii="JetBrains Mono NL ExtraLight" w:hAnsi="JetBrains Mono NL ExtraLight" w:cs="JetBrains Mono NL ExtraLight"/>
+          <w:strike/>
+          <w:noProof/>
+          <w:sz w:val="21"/>
+          <w:szCs w:val="21"/>
+          <w:lang w:val="en-US"/>
+        </w:rPr>
+        <w:tab/>
+      </w:r>
+      <w:r>
+        <w:rPr>
+          <w:rFonts w:ascii="JetBrains Mono NL ExtraLight" w:hAnsi="JetBrains Mono NL ExtraLight" w:cs="JetBrains Mono NL ExtraLight"/>
+          <w:strike/>
+          <w:noProof/>
+          <w:sz w:val="21"/>
+          <w:szCs w:val="21"/>
+          <w:lang w:val="en-US"/>
+        </w:rPr>
+        <w:tab/>
+      </w:r>
+      <w:r>
+        <w:rPr>
+          <w:rFonts w:ascii="JetBrains Mono NL ExtraLight" w:hAnsi="JetBrains Mono NL ExtraLight" w:cs="JetBrains Mono NL ExtraLight"/>
+          <w:strike/>
+          <w:noProof/>
+          <w:sz w:val="21"/>
+          <w:szCs w:val="21"/>
+          <w:lang w:val="en-US"/>
+        </w:rPr>
+        <w:tab/>
+      </w:r>
+      <w:r>
+        <w:rPr>
+          <w:rFonts w:ascii="JetBrains Mono NL ExtraLight" w:hAnsi="JetBrains Mono NL ExtraLight" w:cs="JetBrains Mono NL ExtraLight"/>
+          <w:strike/>
+          <w:noProof/>
+          <w:sz w:val="21"/>
+          <w:szCs w:val="21"/>
+          <w:lang w:val="en-US"/>
+        </w:rPr>
+        <w:tab/>
+      </w:r>
+      <w:r>
+        <w:rPr>
+          <w:rFonts w:ascii="JetBrains Mono NL ExtraLight" w:hAnsi="JetBrains Mono NL ExtraLight" w:cs="JetBrains Mono NL ExtraLight"/>
+          <w:strike/>
+          <w:noProof/>
+          <w:sz w:val="21"/>
+          <w:szCs w:val="21"/>
+          <w:lang w:val="en-US"/>
+        </w:rPr>
+        <w:t>Provide aws connection</w:t>
+      </w:r>
+      <w:r>
+        <w:rPr>
+          <w:rFonts w:ascii="JetBrains Mono NL ExtraLight" w:hAnsi="JetBrains Mono NL ExtraLight" w:cs="JetBrains Mono NL ExtraLight"/>
+          <w:strike/>
+          <w:noProof/>
+          <w:sz w:val="21"/>
+          <w:szCs w:val="21"/>
+          <w:lang w:val="en-US"/>
+        </w:rPr>
+        <w:t>/get result</w:t>
+      </w:r>
+    </w:p>
+    <w:p>
+      <w:pPr>
+        <w:rPr>
+          <w:rFonts w:ascii="JetBrains Mono NL ExtraLight" w:hAnsi="JetBrains Mono NL ExtraLight" w:cs="JetBrains Mono NL ExtraLight"/>
+          <w:strike/>
+          <w:noProof/>
+          <w:sz w:val="21"/>
+          <w:szCs w:val="21"/>
+          <w:lang w:val="en-US"/>
+        </w:rPr>
+      </w:pPr>
+      <w:r>
+        <w:rPr>
+          <w:rFonts w:ascii="JetBrains Mono NL ExtraLight" w:hAnsi="JetBrains Mono NL ExtraLight" w:cs="JetBrains Mono NL ExtraLight"/>
+          <w:strike/>
+          <w:noProof/>
+          <w:sz w:val="21"/>
+          <w:szCs w:val="21"/>
+          <w:lang w:val="en-US"/>
+        </w:rPr>
+        <w:t>Load code to lambda</w:t>
+      </w:r>
+      <w:r>
+        <w:rPr>
+          <w:rFonts w:ascii="JetBrains Mono NL ExtraLight" w:hAnsi="JetBrains Mono NL ExtraLight" w:cs="JetBrains Mono NL ExtraLight"/>
+          <w:strike/>
+          <w:noProof/>
+          <w:sz w:val="21"/>
+          <w:szCs w:val="21"/>
+          <w:lang w:val="en-US"/>
+        </w:rPr>
+        <w:tab/>
+      </w:r>
+    </w:p>
+    <w:p>
+      <w:pPr>
+        <w:ind w:left="720" w:firstLine="720"/>
+        <w:rPr>
+          <w:rFonts w:ascii="JetBrains Mono NL ExtraLight" w:hAnsi="JetBrains Mono NL ExtraLight" w:cs="JetBrains Mono NL ExtraLight"/>
+          <w:strike/>
+          <w:noProof/>
+          <w:sz w:val="21"/>
+          <w:szCs w:val="21"/>
+          <w:lang w:val="en-US"/>
+        </w:rPr>
+      </w:pPr>
+      <w:r>
+        <w:rPr>
+          <w:rFonts w:ascii="JetBrains Mono NL ExtraLight" w:hAnsi="JetBrains Mono NL ExtraLight" w:cs="JetBrains Mono NL ExtraLight"/>
+          <w:strike/>
+          <w:noProof/>
+          <w:sz w:val="21"/>
+          <w:szCs w:val="21"/>
+          <w:lang w:val="en-US"/>
+        </w:rPr>
+        <w:t>Package the code and dependancy to send to aws</w:t>
+      </w:r>
+    </w:p>
+    <w:p>
+      <w:pPr>
+        <w:ind w:left="1440" w:firstLine="720"/>
+        <w:rPr>
+          <w:rFonts w:ascii="JetBrains Mono NL ExtraLight" w:hAnsi="JetBrains Mono NL ExtraLight" w:cs="JetBrains Mono NL ExtraLight"/>
+          <w:strike/>
+          <w:noProof/>
+          <w:sz w:val="21"/>
+          <w:szCs w:val="21"/>
+          <w:lang w:val="en-US"/>
+        </w:rPr>
+      </w:pPr>
+      <w:r>
+        <w:rPr>
+          <w:rFonts w:ascii="JetBrains Mono NL ExtraLight" w:hAnsi="JetBrains Mono NL ExtraLight" w:cs="JetBrains Mono NL ExtraLight"/>
+          <w:strike/>
+          <w:noProof/>
+          <w:sz w:val="21"/>
+          <w:szCs w:val="21"/>
+          <w:lang w:val="en-US"/>
+        </w:rPr>
+        <w:t xml:space="preserve">Pip and zip </w:t>
+      </w:r>
+      <w:hyperlink r:id="rId5" w:history="1">
+        <w:r>
+          <w:rPr>
+            <w:rStyle w:val="Hyperlink"/>
+            <w:rFonts w:ascii="JetBrains Mono NL ExtraLight" w:hAnsi="JetBrains Mono NL ExtraLight" w:cs="JetBrains Mono NL ExtraLight"/>
+            <w:strike/>
+            <w:noProof/>
+            <w:sz w:val="21"/>
+            <w:szCs w:val="21"/>
+            <w:lang w:val="en-US"/>
+          </w:rPr>
+          <w:t>https://docs.aws.amazon.com/AmazonRDS/latest/UserGuide/rds-lambda-tutorial.html</w:t>
+        </w:r>
+      </w:hyperlink>
+    </w:p>
+    <w:p>
+      <w:pPr>
+        <w:rPr>
+          <w:rFonts w:ascii="JetBrains Mono NL ExtraLight" w:hAnsi="JetBrains Mono NL ExtraLight" w:cs="JetBrains Mono NL ExtraLight"/>
+          <w:strike/>
+          <w:noProof/>
+          <w:sz w:val="21"/>
+          <w:szCs w:val="21"/>
+          <w:lang w:val="en-US"/>
+        </w:rPr>
+      </w:pPr>
+    </w:p>
+    <w:p>
+      <w:pPr>
+        <w:rPr>
+          <w:rFonts w:ascii="JetBrains Mono NL ExtraLight" w:hAnsi="JetBrains Mono NL ExtraLight" w:cs="JetBrains Mono NL ExtraLight"/>
+          <w:strike/>
+          <w:noProof/>
+          <w:sz w:val="21"/>
+          <w:szCs w:val="21"/>
+          <w:lang w:val="en-US"/>
+        </w:rPr>
+      </w:pPr>
+      <w:r>
+        <w:rPr>
+          <w:rFonts w:ascii="JetBrains Mono NL ExtraLight" w:hAnsi="JetBrains Mono NL ExtraLight" w:cs="JetBrains Mono NL ExtraLight"/>
+          <w:strike/>
+          <w:noProof/>
+          <w:sz w:val="21"/>
+          <w:szCs w:val="21"/>
+          <w:lang w:val="en-US"/>
+        </w:rPr>
+        <w:t>Upload zipped package</w:t>
+      </w:r>
+    </w:p>
+    <w:p>
+      <w:pPr>
+        <w:rPr>
+          <w:rFonts w:ascii="JetBrains Mono NL ExtraLight" w:hAnsi="JetBrains Mono NL ExtraLight" w:cs="JetBrains Mono NL ExtraLight"/>
+          <w:strike/>
+          <w:noProof/>
+          <w:sz w:val="21"/>
+          <w:szCs w:val="21"/>
+          <w:lang w:val="en-US"/>
+        </w:rPr>
+      </w:pPr>
+      <w:r>
+        <w:rPr>
+          <w:rFonts w:ascii="JetBrains Mono NL ExtraLight" w:hAnsi="JetBrains Mono NL ExtraLight" w:cs="JetBrains Mono NL ExtraLight"/>
+          <w:strike/>
+          <w:noProof/>
+          <w:sz w:val="21"/>
+          <w:szCs w:val="21"/>
+          <w:lang w:val="en-US"/>
+        </w:rPr>
+        <w:tab/>
+      </w:r>
+      <w:r>
+        <w:rPr>
+          <w:rFonts w:ascii="JetBrains Mono NL ExtraLight" w:hAnsi="JetBrains Mono NL ExtraLight" w:cs="JetBrains Mono NL ExtraLight"/>
+          <w:strike/>
+          <w:noProof/>
+          <w:sz w:val="21"/>
+          <w:szCs w:val="21"/>
+          <w:lang w:val="en-US"/>
+        </w:rPr>
+        <w:tab/>
+        <w:t>Lambda on aws (test)</w:t>
+      </w:r>
+    </w:p>
+    <w:p>
+      <w:pPr>
+        <w:rPr>
+          <w:rFonts w:ascii="JetBrains Mono NL ExtraLight" w:hAnsi="JetBrains Mono NL ExtraLight" w:cs="JetBrains Mono NL ExtraLight"/>
+          <w:strike/>
+          <w:noProof/>
+          <w:sz w:val="21"/>
+          <w:szCs w:val="21"/>
+          <w:lang w:val="en-US"/>
+        </w:rPr>
+      </w:pPr>
+      <w:r>
+        <w:rPr>
+          <w:rFonts w:ascii="JetBrains Mono NL ExtraLight" w:hAnsi="JetBrains Mono NL ExtraLight" w:cs="JetBrains Mono NL ExtraLight"/>
+          <w:strike/>
+          <w:noProof/>
+          <w:sz w:val="21"/>
+          <w:szCs w:val="21"/>
+          <w:lang w:val="en-US"/>
+        </w:rPr>
+        <w:tab/>
+      </w:r>
+      <w:r>
+        <w:rPr>
+          <w:rFonts w:ascii="JetBrains Mono NL ExtraLight" w:hAnsi="JetBrains Mono NL ExtraLight" w:cs="JetBrains Mono NL ExtraLight"/>
+          <w:strike/>
+          <w:noProof/>
+          <w:sz w:val="21"/>
+          <w:szCs w:val="21"/>
+          <w:lang w:val="en-US"/>
+        </w:rPr>
+        <w:tab/>
+        <w:t>A tester lambda</w:t>
+      </w:r>
+    </w:p>
+    <w:p>
+      <w:pPr>
+        <w:rPr>
+          <w:rFonts w:ascii="JetBrains Mono NL ExtraLight" w:hAnsi="JetBrains Mono NL ExtraLight" w:cs="JetBrains Mono NL ExtraLight"/>
+          <w:strike/>
+          <w:noProof/>
+          <w:sz w:val="21"/>
+          <w:szCs w:val="21"/>
+          <w:lang w:val="en-US"/>
+        </w:rPr>
+      </w:pPr>
+      <w:r>
+        <w:rPr>
+          <w:rFonts w:ascii="JetBrains Mono NL ExtraLight" w:hAnsi="JetBrains Mono NL ExtraLight" w:cs="JetBrains Mono NL ExtraLight"/>
+          <w:strike/>
+          <w:noProof/>
+          <w:sz w:val="21"/>
+          <w:szCs w:val="21"/>
+          <w:lang w:val="en-US"/>
+        </w:rPr>
+        <w:tab/>
+      </w:r>
+      <w:r>
+        <w:rPr>
+          <w:rFonts w:ascii="JetBrains Mono NL ExtraLight" w:hAnsi="JetBrains Mono NL ExtraLight" w:cs="JetBrains Mono NL ExtraLight"/>
+          <w:strike/>
+          <w:noProof/>
+          <w:sz w:val="21"/>
+          <w:szCs w:val="21"/>
+          <w:lang w:val="en-US"/>
+        </w:rPr>
+        <w:tab/>
+      </w:r>
+      <w:r>
+        <w:rPr>
+          <w:rFonts w:ascii="JetBrains Mono NL ExtraLight" w:hAnsi="JetBrains Mono NL ExtraLight" w:cs="JetBrains Mono NL ExtraLight"/>
+          <w:strike/>
+          <w:noProof/>
+          <w:sz w:val="21"/>
+          <w:szCs w:val="21"/>
+          <w:lang w:val="en-US"/>
+        </w:rPr>
+        <w:tab/>
+      </w:r>
+      <w:r>
+        <w:rPr>
+          <w:rFonts w:ascii="JetBrains Mono NL ExtraLight" w:hAnsi="JetBrains Mono NL ExtraLight" w:cs="JetBrains Mono NL ExtraLight"/>
+          <w:strike/>
+          <w:noProof/>
+          <w:sz w:val="21"/>
+          <w:szCs w:val="21"/>
+          <w:lang w:val="en-US"/>
+        </w:rPr>
+        <w:tab/>
+        <w:t>Connect/move to rds</w:t>
+      </w:r>
+    </w:p>
+    <w:p>
+      <w:pPr>
+        <w:rPr>
+          <w:rFonts w:ascii="JetBrains Mono NL ExtraLight" w:hAnsi="JetBrains Mono NL ExtraLight" w:cs="JetBrains Mono NL ExtraLight"/>
+          <w:strike/>
+          <w:noProof/>
+          <w:sz w:val="21"/>
+          <w:szCs w:val="21"/>
+          <w:lang w:val="en-US"/>
+        </w:rPr>
+      </w:pPr>
+      <w:r>
+        <w:rPr>
+          <w:rFonts w:ascii="JetBrains Mono NL ExtraLight" w:hAnsi="JetBrains Mono NL ExtraLight" w:cs="JetBrains Mono NL ExtraLight"/>
+          <w:strike/>
+          <w:noProof/>
+          <w:sz w:val="21"/>
+          <w:szCs w:val="21"/>
+          <w:lang w:val="en-US"/>
+        </w:rPr>
+        <w:tab/>
+      </w:r>
+      <w:r>
+        <w:rPr>
+          <w:rFonts w:ascii="JetBrains Mono NL ExtraLight" w:hAnsi="JetBrains Mono NL ExtraLight" w:cs="JetBrains Mono NL ExtraLight"/>
+          <w:strike/>
+          <w:noProof/>
+          <w:sz w:val="21"/>
+          <w:szCs w:val="21"/>
+          <w:lang w:val="en-US"/>
+        </w:rPr>
+        <w:tab/>
+      </w:r>
+      <w:r>
+        <w:rPr>
+          <w:rFonts w:ascii="JetBrains Mono NL ExtraLight" w:hAnsi="JetBrains Mono NL ExtraLight" w:cs="JetBrains Mono NL ExtraLight"/>
+          <w:strike/>
+          <w:noProof/>
+          <w:sz w:val="21"/>
+          <w:szCs w:val="21"/>
+          <w:lang w:val="en-US"/>
+        </w:rPr>
+        <w:tab/>
+      </w:r>
+      <w:r>
+        <w:rPr>
+          <w:rFonts w:ascii="JetBrains Mono NL ExtraLight" w:hAnsi="JetBrains Mono NL ExtraLight" w:cs="JetBrains Mono NL ExtraLight"/>
+          <w:strike/>
+          <w:noProof/>
+          <w:sz w:val="21"/>
+          <w:szCs w:val="21"/>
+          <w:lang w:val="en-US"/>
+        </w:rPr>
+        <w:tab/>
+        <w:t>Add it to RDS’s VPC</w:t>
+      </w:r>
+    </w:p>
+    <w:p>
+      <w:pPr>
+        <w:rPr>
+          <w:rFonts w:ascii="JetBrains Mono NL ExtraLight" w:hAnsi="JetBrains Mono NL ExtraLight" w:cs="JetBrains Mono NL ExtraLight"/>
+          <w:strike/>
+          <w:noProof/>
+          <w:sz w:val="21"/>
+          <w:szCs w:val="21"/>
+          <w:lang w:val="en-US"/>
+        </w:rPr>
+      </w:pPr>
+      <w:r>
+        <w:rPr>
+          <w:rFonts w:ascii="JetBrains Mono NL ExtraLight" w:hAnsi="JetBrains Mono NL ExtraLight" w:cs="JetBrains Mono NL ExtraLight"/>
+          <w:strike/>
+          <w:noProof/>
+          <w:sz w:val="21"/>
+          <w:szCs w:val="21"/>
+          <w:lang w:val="en-US"/>
+        </w:rPr>
+        <w:tab/>
+      </w:r>
+      <w:r>
+        <w:rPr>
+          <w:rFonts w:ascii="JetBrains Mono NL ExtraLight" w:hAnsi="JetBrains Mono NL ExtraLight" w:cs="JetBrains Mono NL ExtraLight"/>
+          <w:strike/>
+          <w:noProof/>
+          <w:sz w:val="21"/>
+          <w:szCs w:val="21"/>
+          <w:lang w:val="en-US"/>
+        </w:rPr>
+        <w:tab/>
+      </w:r>
+      <w:r>
+        <w:rPr>
+          <w:rFonts w:ascii="JetBrains Mono NL ExtraLight" w:hAnsi="JetBrains Mono NL ExtraLight" w:cs="JetBrains Mono NL ExtraLight"/>
+          <w:strike/>
+          <w:noProof/>
+          <w:sz w:val="21"/>
+          <w:szCs w:val="21"/>
+          <w:lang w:val="en-US"/>
+        </w:rPr>
+        <w:tab/>
+      </w:r>
+      <w:r>
+        <w:rPr>
+          <w:rFonts w:ascii="JetBrains Mono NL ExtraLight" w:hAnsi="JetBrains Mono NL ExtraLight" w:cs="JetBrains Mono NL ExtraLight"/>
+          <w:strike/>
+          <w:noProof/>
+          <w:sz w:val="21"/>
+          <w:szCs w:val="21"/>
+          <w:lang w:val="en-US"/>
+        </w:rPr>
+        <w:tab/>
+        <w:t>Permissions</w:t>
+      </w:r>
+    </w:p>
+    <w:p>
+      <w:pPr>
+        <w:rPr>
+          <w:rFonts w:ascii="JetBrains Mono NL ExtraLight" w:hAnsi="JetBrains Mono NL ExtraLight" w:cs="JetBrains Mono NL ExtraLight"/>
+          <w:noProof/>
+          <w:sz w:val="21"/>
+          <w:szCs w:val="21"/>
+          <w:lang w:val="en-US"/>
+        </w:rPr>
+      </w:pPr>
+      <w:r>
+        <w:rPr>
+          <w:rFonts w:ascii="JetBrains Mono NL ExtraLight" w:hAnsi="JetBrains Mono NL ExtraLight" w:cs="JetBrains Mono NL ExtraLight"/>
+          <w:noProof/>
+          <w:sz w:val="21"/>
+          <w:szCs w:val="21"/>
+          <w:lang w:val="en-US"/>
+        </w:rPr>
+        <w:tab/>
+      </w:r>
+    </w:p>
+    <w:p>
+      <w:pPr>
+        <w:rPr>
+          <w:rFonts w:ascii="JetBrains Mono NL ExtraLight" w:hAnsi="JetBrains Mono NL ExtraLight" w:cs="JetBrains Mono NL ExtraLight"/>
+          <w:noProof/>
+          <w:sz w:val="21"/>
+          <w:szCs w:val="21"/>
+          <w:lang w:val="en-US"/>
+        </w:rPr>
+      </w:pPr>
+    </w:p>
+    <w:p>
+      <w:pPr>
+        <w:rPr>
+          <w:rFonts w:ascii="JetBrains Mono NL ExtraLight" w:hAnsi="JetBrains Mono NL ExtraLight" w:cs="JetBrains Mono NL ExtraLight"/>
+          <w:noProof/>
+          <w:sz w:val="21"/>
+          <w:szCs w:val="21"/>
+          <w:lang w:val="en-US"/>
+        </w:rPr>
+      </w:pPr>
+    </w:p>
+    <w:p>
+      <w:pPr>
+        <w:rPr>
+          <w:rFonts w:ascii="JetBrains Mono NL ExtraLight" w:hAnsi="JetBrains Mono NL ExtraLight" w:cs="JetBrains Mono NL ExtraLight"/>
+          <w:noProof/>
+          <w:sz w:val="21"/>
+          <w:szCs w:val="21"/>
+          <w:lang w:val="en-US"/>
+        </w:rPr>
+      </w:pPr>
+    </w:p>
+    <w:p>
+      <w:pPr>
+        <w:rPr>
+          <w:rFonts w:ascii="JetBrains Mono NL ExtraLight" w:hAnsi="JetBrains Mono NL ExtraLight" w:cs="JetBrains Mono NL ExtraLight"/>
+          <w:noProof/>
+          <w:sz w:val="21"/>
+          <w:szCs w:val="21"/>
+          <w:lang w:val="en-US"/>
+        </w:rPr>
+      </w:pPr>
+    </w:p>
+    <w:p>
+      <w:pPr>
+        <w:rPr>
+          <w:rFonts w:ascii="JetBrains Mono NL ExtraLight" w:hAnsi="JetBrains Mono NL ExtraLight" w:cs="JetBrains Mono NL ExtraLight"/>
+          <w:noProof/>
+          <w:sz w:val="21"/>
+          <w:szCs w:val="21"/>
+          <w:lang w:val="en-US"/>
+        </w:rPr>
+      </w:pPr>
+    </w:p>
+    <w:p>
+      <w:pPr>
+        <w:rPr>
+          <w:rFonts w:ascii="JetBrains Mono NL ExtraLight" w:hAnsi="JetBrains Mono NL ExtraLight" w:cs="JetBrains Mono NL ExtraLight"/>
+          <w:noProof/>
+          <w:sz w:val="21"/>
+          <w:szCs w:val="21"/>
+          <w:lang w:val="en-US"/>
+        </w:rPr>
+      </w:pPr>
+    </w:p>
+    <w:p>
+      <w:pPr>
+        <w:rPr>
+          <w:rFonts w:ascii="JetBrains Mono NL ExtraLight" w:hAnsi="JetBrains Mono NL ExtraLight" w:cs="JetBrains Mono NL ExtraLight"/>
+          <w:noProof/>
+          <w:sz w:val="21"/>
+          <w:szCs w:val="21"/>
+          <w:lang w:val="en-US"/>
+        </w:rPr>
+      </w:pPr>
+    </w:p>
+    <w:p>
+      <w:pPr>
+        <w:rPr>
+          <w:rFonts w:ascii="JetBrains Mono NL ExtraLight" w:hAnsi="JetBrains Mono NL ExtraLight" w:cs="JetBrains Mono NL ExtraLight"/>
+          <w:noProof/>
+          <w:sz w:val="21"/>
+          <w:szCs w:val="21"/>
+          <w:lang w:val="en-US"/>
+        </w:rPr>
+      </w:pPr>
+    </w:p>
+    <w:p>
+      <w:pPr>
+        <w:rPr>
+          <w:rFonts w:ascii="JetBrains Mono NL ExtraLight" w:hAnsi="JetBrains Mono NL ExtraLight" w:cs="JetBrains Mono NL ExtraLight"/>
+          <w:noProof/>
+          <w:sz w:val="21"/>
+          <w:szCs w:val="21"/>
+          <w:lang w:val="en-US"/>
+        </w:rPr>
+      </w:pPr>
+    </w:p>
+    <w:p>
+      <w:pPr>
+        <w:rPr>
+          <w:rFonts w:ascii="JetBrains Mono NL ExtraLight" w:hAnsi="JetBrains Mono NL ExtraLight" w:cs="JetBrains Mono NL ExtraLight"/>
+          <w:noProof/>
+          <w:sz w:val="21"/>
+          <w:szCs w:val="21"/>
+          <w:lang w:val="en-US"/>
+        </w:rPr>
+      </w:pPr>
+      <w:r>
+        <w:rPr>
+          <w:rFonts w:ascii="JetBrains Mono NL ExtraLight" w:hAnsi="JetBrains Mono NL ExtraLight" w:cs="JetBrains Mono NL ExtraLight"/>
+          <w:noProof/>
+          <w:sz w:val="21"/>
+          <w:szCs w:val="21"/>
+          <w:lang w:val="en-US"/>
+        </w:rPr>
+        <w:t>Stage 2</w:t>
+      </w:r>
+    </w:p>
+    <w:p>
+      <w:pPr>
+        <w:rPr>
+          <w:rFonts w:ascii="JetBrains Mono NL ExtraLight" w:hAnsi="JetBrains Mono NL ExtraLight" w:cs="JetBrains Mono NL ExtraLight"/>
+          <w:noProof/>
+          <w:sz w:val="21"/>
+          <w:szCs w:val="21"/>
+          <w:lang w:val="en-US"/>
+        </w:rPr>
+      </w:pPr>
+    </w:p>
+    <w:p>
+      <w:pPr>
+        <w:ind w:firstLine="720"/>
+        <w:rPr>
+          <w:rFonts w:ascii="JetBrains Mono NL ExtraLight" w:hAnsi="JetBrains Mono NL ExtraLight" w:cs="JetBrains Mono NL ExtraLight"/>
+          <w:strike/>
+          <w:noProof/>
+          <w:sz w:val="21"/>
+          <w:szCs w:val="21"/>
+          <w:lang w:val="en-US"/>
+        </w:rPr>
+      </w:pPr>
+      <w:r>
+        <w:rPr>
+          <w:rFonts w:ascii="JetBrains Mono NL ExtraLight" w:hAnsi="JetBrains Mono NL ExtraLight" w:cs="JetBrains Mono NL ExtraLight"/>
+          <w:strike/>
+          <w:noProof/>
+          <w:sz w:val="21"/>
+          <w:szCs w:val="21"/>
+          <w:lang w:val="en-US"/>
+        </w:rPr>
+        <w:t xml:space="preserve">Repeat stage 1 for </w:t>
+      </w:r>
+      <w:r>
+        <w:rPr>
+          <w:rFonts w:ascii="JetBrains Mono NL ExtraLight" w:hAnsi="JetBrains Mono NL ExtraLight" w:cs="JetBrains Mono NL ExtraLight"/>
+          <w:strike/>
+          <w:noProof/>
+          <w:sz w:val="21"/>
+          <w:szCs w:val="21"/>
+          <w:lang w:val="en-US"/>
+        </w:rPr>
+        <w:t xml:space="preserve">business logic </w:t>
+      </w:r>
+      <w:r>
+        <w:rPr>
+          <w:rFonts w:ascii="JetBrains Mono NL ExtraLight" w:hAnsi="JetBrains Mono NL ExtraLight" w:cs="JetBrains Mono NL ExtraLight"/>
+          <w:strike/>
+          <w:noProof/>
+          <w:sz w:val="21"/>
+          <w:szCs w:val="21"/>
+          <w:lang w:val="en-US"/>
+        </w:rPr>
+        <w:t>import/</w:t>
+      </w:r>
+      <w:r>
+        <w:rPr>
+          <w:rFonts w:ascii="JetBrains Mono NL ExtraLight" w:hAnsi="JetBrains Mono NL ExtraLight" w:cs="JetBrains Mono NL ExtraLight"/>
+          <w:strike/>
+          <w:noProof/>
+          <w:sz w:val="21"/>
+          <w:szCs w:val="21"/>
+          <w:lang w:val="en-US"/>
+        </w:rPr>
+        <w:t>to aws lambda</w:t>
+      </w:r>
+      <w:r>
+        <w:rPr>
+          <w:rFonts w:ascii="JetBrains Mono NL ExtraLight" w:hAnsi="JetBrains Mono NL ExtraLight" w:cs="JetBrains Mono NL ExtraLight"/>
+          <w:strike/>
+          <w:noProof/>
+          <w:sz w:val="21"/>
+          <w:szCs w:val="21"/>
+          <w:lang w:val="en-US"/>
+        </w:rPr>
+        <w:t>:</w:t>
+      </w:r>
+    </w:p>
+    <w:p>
+      <w:pPr>
+        <w:ind w:firstLine="720"/>
+        <w:rPr>
+          <w:rFonts w:ascii="JetBrains Mono NL ExtraLight" w:hAnsi="JetBrains Mono NL ExtraLight" w:cs="JetBrains Mono NL ExtraLight"/>
+          <w:strike/>
+          <w:noProof/>
+          <w:sz w:val="21"/>
+          <w:szCs w:val="21"/>
+          <w:lang w:val="en-US"/>
+        </w:rPr>
+      </w:pPr>
+      <w:r>
+        <w:rPr>
+          <w:rFonts w:ascii="JetBrains Mono NL ExtraLight" w:hAnsi="JetBrains Mono NL ExtraLight" w:cs="JetBrains Mono NL ExtraLight"/>
+          <w:strike/>
+          <w:noProof/>
+          <w:sz w:val="21"/>
+          <w:szCs w:val="21"/>
+          <w:lang w:val="en-US"/>
+        </w:rPr>
+        <w:t>Connect server(source &amp; passive dbs)s  for business logics sake</w:t>
+      </w:r>
+    </w:p>
+    <w:p>
+      <w:pPr>
+        <w:rPr>
+          <w:rFonts w:ascii="JetBrains Mono NL ExtraLight" w:hAnsi="JetBrains Mono NL ExtraLight" w:cs="JetBrains Mono NL ExtraLight"/>
+          <w:strike/>
+          <w:noProof/>
+          <w:sz w:val="21"/>
+          <w:szCs w:val="21"/>
+          <w:lang w:val="en-US"/>
+        </w:rPr>
+      </w:pPr>
+    </w:p>
+    <w:p>
+      <w:pPr>
+        <w:rPr>
+          <w:rFonts w:ascii="JetBrains Mono NL ExtraLight" w:hAnsi="JetBrains Mono NL ExtraLight" w:cs="JetBrains Mono NL ExtraLight"/>
+          <w:strike/>
+          <w:noProof/>
+          <w:sz w:val="21"/>
+          <w:szCs w:val="21"/>
+          <w:lang w:val="en-US"/>
+        </w:rPr>
+      </w:pPr>
+      <w:r>
+        <w:rPr>
+          <w:rFonts w:ascii="JetBrains Mono NL ExtraLight" w:hAnsi="JetBrains Mono NL ExtraLight" w:cs="JetBrains Mono NL ExtraLight"/>
+          <w:strike/>
+          <w:noProof/>
+          <w:sz w:val="21"/>
+          <w:szCs w:val="21"/>
+          <w:lang w:val="en-US"/>
+        </w:rPr>
+        <w:t>Rds2: setup lambda connection</w:t>
+      </w:r>
+      <w:r>
+        <w:rPr>
+          <w:rFonts w:ascii="JetBrains Mono NL ExtraLight" w:hAnsi="JetBrains Mono NL ExtraLight" w:cs="JetBrains Mono NL ExtraLight"/>
+          <w:strike/>
+          <w:noProof/>
+          <w:sz w:val="21"/>
+          <w:szCs w:val="21"/>
+          <w:lang w:val="en-US"/>
+        </w:rPr>
+        <w:t xml:space="preserve"> from rds to lambda on aws</w:t>
+      </w:r>
+    </w:p>
+    <w:p>
+      <w:pPr>
+        <w:rPr>
+          <w:rFonts w:ascii="JetBrains Mono NL ExtraLight" w:hAnsi="JetBrains Mono NL ExtraLight" w:cs="JetBrains Mono NL ExtraLight"/>
+          <w:strike/>
+          <w:noProof/>
+          <w:sz w:val="21"/>
+          <w:szCs w:val="21"/>
+          <w:lang w:val="en-US"/>
+        </w:rPr>
+      </w:pPr>
+      <w:r>
+        <w:rPr>
+          <w:rFonts w:ascii="JetBrains Mono NL ExtraLight" w:hAnsi="JetBrains Mono NL ExtraLight" w:cs="JetBrains Mono NL ExtraLight"/>
+          <w:strike/>
+          <w:noProof/>
+          <w:sz w:val="21"/>
+          <w:szCs w:val="21"/>
+          <w:lang w:val="en-US"/>
+        </w:rPr>
+        <w:t>Upload/</w:t>
+      </w:r>
+      <w:r>
+        <w:rPr>
+          <w:rFonts w:ascii="JetBrains Mono NL ExtraLight" w:hAnsi="JetBrains Mono NL ExtraLight" w:cs="JetBrains Mono NL ExtraLight"/>
+          <w:strike/>
+          <w:noProof/>
+          <w:sz w:val="21"/>
+          <w:szCs w:val="21"/>
+          <w:lang w:val="en-US"/>
+        </w:rPr>
+        <w:t>Pack business logic to lambda</w:t>
+      </w:r>
+    </w:p>
+    <w:p>
+      <w:pPr>
+        <w:rPr>
+          <w:rFonts w:ascii="JetBrains Mono NL ExtraLight" w:hAnsi="JetBrains Mono NL ExtraLight" w:cs="JetBrains Mono NL ExtraLight"/>
+          <w:strike/>
+          <w:noProof/>
+          <w:sz w:val="21"/>
+          <w:szCs w:val="21"/>
+          <w:lang w:val="en-US"/>
+        </w:rPr>
+      </w:pPr>
+      <w:r>
+        <w:rPr>
+          <w:rFonts w:ascii="JetBrains Mono NL ExtraLight" w:hAnsi="JetBrains Mono NL ExtraLight" w:cs="JetBrains Mono NL ExtraLight"/>
+          <w:strike/>
+          <w:noProof/>
+          <w:sz w:val="21"/>
+          <w:szCs w:val="21"/>
+          <w:lang w:val="en-US"/>
+        </w:rPr>
+        <w:t>Test lambda</w:t>
+      </w:r>
+    </w:p>
+    <w:p>
+      <w:pPr>
+        <w:rPr>
+          <w:rFonts w:ascii="JetBrains Mono NL ExtraLight" w:hAnsi="JetBrains Mono NL ExtraLight" w:cs="JetBrains Mono NL ExtraLight"/>
+          <w:noProof/>
+          <w:sz w:val="21"/>
+          <w:szCs w:val="21"/>
+          <w:lang w:val="en-US"/>
+        </w:rPr>
+      </w:pPr>
+    </w:p>
+    <w:p>
+      <w:pPr>
+        <w:rPr>
+          <w:rFonts w:ascii="JetBrains Mono NL ExtraLight" w:hAnsi="JetBrains Mono NL ExtraLight" w:cs="JetBrains Mono NL ExtraLight"/>
+          <w:noProof/>
+          <w:sz w:val="21"/>
+          <w:szCs w:val="21"/>
+          <w:lang w:val="en-US"/>
+        </w:rPr>
+      </w:pPr>
+      <w:r>
+        <w:rPr>
+          <w:rFonts w:ascii="JetBrains Mono NL ExtraLight" w:hAnsi="JetBrains Mono NL ExtraLight" w:cs="JetBrains Mono NL ExtraLight"/>
+          <w:noProof/>
+          <w:sz w:val="21"/>
+          <w:szCs w:val="21"/>
+          <w:lang w:val="en-US"/>
+        </w:rPr>
+        <w:t>ESTABLISHED RDS</w:t>
+      </w:r>
+    </w:p>
+    <w:p>
+      <w:pPr>
+        <w:rPr>
+          <w:rFonts w:ascii="JetBrains Mono NL ExtraLight" w:hAnsi="JetBrains Mono NL ExtraLight" w:cs="JetBrains Mono NL ExtraLight"/>
+          <w:noProof/>
+          <w:sz w:val="21"/>
+          <w:szCs w:val="21"/>
+          <w:lang w:val="en-US"/>
+        </w:rPr>
+      </w:pPr>
+      <w:hyperlink r:id="rId6" w:history="1">
+        <w:r>
+          <w:rPr>
+            <w:rStyle w:val="Hyperlink"/>
+            <w:rFonts w:ascii="JetBrains Mono NL ExtraLight" w:hAnsi="JetBrains Mono NL ExtraLight" w:cs="JetBrains Mono NL ExtraLight"/>
+            <w:noProof/>
+            <w:sz w:val="21"/>
+            <w:szCs w:val="21"/>
+            <w:lang w:val="en-US"/>
+          </w:rPr>
+          <w:t>https://eu-north-1.console.aws.amazon.com/rds/home?region=eu-north-1#databases</w:t>
+        </w:r>
+      </w:hyperlink>
+      <w:r>
+        <w:rPr>
+          <w:rFonts w:ascii="JetBrains Mono NL ExtraLight" w:hAnsi="JetBrains Mono NL ExtraLight" w:cs="JetBrains Mono NL ExtraLight"/>
+          <w:noProof/>
+          <w:sz w:val="21"/>
+          <w:szCs w:val="21"/>
+          <w:lang w:val="en-US"/>
+        </w:rPr>
+        <w:t>:</w:t>
+      </w:r>
+    </w:p>
+    <w:p>
+      <w:pPr>
+        <w:rPr>
+          <w:rFonts w:ascii="JetBrains Mono NL ExtraLight" w:hAnsi="JetBrains Mono NL ExtraLight" w:cs="JetBrains Mono NL ExtraLight"/>
+          <w:noProof/>
+          <w:sz w:val="21"/>
+          <w:szCs w:val="21"/>
+          <w:lang w:val="en-US"/>
+        </w:rPr>
+      </w:pPr>
+    </w:p>
+    <w:p>
+      <w:pPr>
+        <w:rPr>
+          <w:rFonts w:ascii="JetBrains Mono NL ExtraLight" w:hAnsi="JetBrains Mono NL ExtraLight" w:cs="JetBrains Mono NL ExtraLight"/>
+          <w:noProof/>
+          <w:sz w:val="21"/>
+          <w:szCs w:val="21"/>
+          <w:lang w:val="en-US"/>
+        </w:rPr>
+      </w:pPr>
+      <w:r>
+        <w:rPr>
+          <w:rFonts w:ascii="JetBrains Mono NL ExtraLight" w:hAnsi="JetBrains Mono NL ExtraLight" w:cs="JetBrains Mono NL ExtraLight"/>
+          <w:noProof/>
+          <w:sz w:val="21"/>
+          <w:szCs w:val="21"/>
+          <w:lang w:val="en-US"/>
+        </w:rPr>
+        <w:t>DEPLYED LAMBDA</w:t>
+      </w:r>
+    </w:p>
+    <w:p>
+      <w:pPr>
+        <w:rPr>
+          <w:rFonts w:ascii="JetBrains Mono NL ExtraLight" w:hAnsi="JetBrains Mono NL ExtraLight" w:cs="JetBrains Mono NL ExtraLight"/>
+          <w:noProof/>
+          <w:sz w:val="21"/>
+          <w:szCs w:val="21"/>
+          <w:lang w:val="en-US"/>
+        </w:rPr>
+      </w:pPr>
+      <w:hyperlink r:id="rId7" w:history="1">
+        <w:r>
+          <w:rPr>
+            <w:rStyle w:val="Hyperlink"/>
+            <w:rFonts w:ascii="JetBrains Mono NL ExtraLight" w:hAnsi="JetBrains Mono NL ExtraLight" w:cs="JetBrains Mono NL ExtraLight"/>
+            <w:noProof/>
+            <w:sz w:val="21"/>
+            <w:szCs w:val="21"/>
+            <w:lang w:val="en-US"/>
+          </w:rPr>
+          <w:t>https://eu-north-1.console.aws.amazon.com/lambda/home?region=eu-north-1#/functions/moso_expiry_serevice?newFunction=true&amp;tab=code</w:t>
+        </w:r>
+      </w:hyperlink>
+    </w:p>
+    <w:p>
+      <w:pPr>
+        <w:rPr>
+          <w:rFonts w:ascii="JetBrains Mono NL ExtraLight" w:hAnsi="JetBrains Mono NL ExtraLight" w:cs="JetBrains Mono NL ExtraLight"/>
+          <w:noProof/>
+          <w:sz w:val="21"/>
+          <w:szCs w:val="21"/>
+          <w:lang w:val="en-US"/>
+        </w:rPr>
+      </w:pPr>
+    </w:p>
+    <w:p>
+      <w:pPr>
+        <w:rPr>
+          <w:rFonts w:ascii="JetBrains Mono NL ExtraLight" w:hAnsi="JetBrains Mono NL ExtraLight" w:cs="JetBrains Mono NL ExtraLight"/>
+          <w:noProof/>
+          <w:sz w:val="21"/>
+          <w:szCs w:val="21"/>
+          <w:lang w:val="en-US"/>
+        </w:rPr>
+      </w:pPr>
+    </w:p>
+    <w:p>
+      <w:pPr>
+        <w:rPr>
+          <w:rFonts w:ascii="JetBrains Mono NL ExtraLight" w:hAnsi="JetBrains Mono NL ExtraLight" w:cs="JetBrains Mono NL ExtraLight"/>
+          <w:noProof/>
+          <w:sz w:val="21"/>
+          <w:szCs w:val="21"/>
+          <w:lang w:val="en-US"/>
+        </w:rPr>
+      </w:pPr>
+      <w:r>
+        <w:rPr>
+          <w:rFonts w:ascii="JetBrains Mono NL ExtraLight" w:hAnsi="JetBrains Mono NL ExtraLight" w:cs="JetBrains Mono NL ExtraLight"/>
+          <w:noProof/>
+          <w:sz w:val="21"/>
+          <w:szCs w:val="21"/>
+          <w:lang w:val="en-US"/>
+        </w:rPr>
+        <w:t>TASK SUB 11/10</w:t>
+      </w:r>
+    </w:p>
+    <w:p>
+      <w:pPr>
+        <w:rPr>
+          <w:rFonts w:ascii="JetBrains Mono NL ExtraLight" w:hAnsi="JetBrains Mono NL ExtraLight" w:cs="JetBrains Mono NL ExtraLight"/>
+          <w:noProof/>
+          <w:sz w:val="21"/>
+          <w:szCs w:val="21"/>
+          <w:lang w:val="en-US"/>
+        </w:rPr>
+      </w:pPr>
+    </w:p>
+    <w:p>
+      <w:pPr>
+        <w:rPr>
+          <w:rFonts w:ascii="JetBrains Mono NL ExtraLight" w:hAnsi="JetBrains Mono NL ExtraLight" w:cs="JetBrains Mono NL ExtraLight"/>
+          <w:noProof/>
+          <w:sz w:val="21"/>
+          <w:szCs w:val="21"/>
+          <w:lang w:val="en-US"/>
+        </w:rPr>
+      </w:pPr>
+      <w:r>
+        <w:rPr>
+          <w:rFonts w:ascii="JetBrains Mono NL ExtraLight" w:hAnsi="JetBrains Mono NL ExtraLight" w:cs="JetBrains Mono NL ExtraLight"/>
+          <w:noProof/>
+          <w:sz w:val="21"/>
+          <w:szCs w:val="21"/>
+          <w:lang w:val="en-US"/>
+        </w:rPr>
+        <w:t>Code refactoring :</w:t>
+      </w:r>
+    </w:p>
+    <w:p>
+      <w:pPr>
+        <w:ind w:firstLine="720"/>
+        <w:rPr>
+          <w:rFonts w:ascii="JetBrains Mono NL ExtraLight" w:hAnsi="JetBrains Mono NL ExtraLight" w:cs="JetBrains Mono NL ExtraLight"/>
+          <w:noProof/>
+          <w:sz w:val="21"/>
+          <w:szCs w:val="21"/>
+          <w:lang w:val="en-US"/>
+        </w:rPr>
+      </w:pPr>
+      <w:r>
+        <w:rPr>
+          <w:rFonts w:ascii="JetBrains Mono NL ExtraLight" w:hAnsi="JetBrains Mono NL ExtraLight" w:cs="JetBrains Mono NL ExtraLight"/>
+          <w:noProof/>
+          <w:sz w:val="21"/>
+          <w:szCs w:val="21"/>
+          <w:lang w:val="en-US"/>
+        </w:rPr>
+        <w:t>Deletion on source</w:t>
+      </w:r>
+    </w:p>
+    <w:p>
+      <w:pPr>
+        <w:ind w:firstLine="720"/>
+        <w:rPr>
+          <w:rFonts w:ascii="JetBrains Mono NL ExtraLight" w:hAnsi="JetBrains Mono NL ExtraLight" w:cs="JetBrains Mono NL ExtraLight"/>
+          <w:noProof/>
+          <w:sz w:val="21"/>
+          <w:szCs w:val="21"/>
+          <w:lang w:val="en-US"/>
+        </w:rPr>
+      </w:pPr>
+      <w:r>
+        <w:rPr>
+          <w:rFonts w:ascii="JetBrains Mono NL ExtraLight" w:hAnsi="JetBrains Mono NL ExtraLight" w:cs="JetBrains Mono NL ExtraLight"/>
+          <w:noProof/>
+          <w:sz w:val="21"/>
+          <w:szCs w:val="21"/>
+          <w:lang w:val="en-US"/>
+        </w:rPr>
+        <w:t>7 days</w:t>
+      </w:r>
+    </w:p>
+    <w:p>
+      <w:pPr>
+        <w:rPr>
+          <w:rFonts w:ascii="JetBrains Mono NL ExtraLight" w:hAnsi="JetBrains Mono NL ExtraLight" w:cs="JetBrains Mono NL ExtraLight"/>
+          <w:noProof/>
+          <w:sz w:val="21"/>
+          <w:szCs w:val="21"/>
+          <w:lang w:val="en-US"/>
+        </w:rPr>
+      </w:pPr>
+    </w:p>
+    <w:p>
+      <w:pPr>
+        <w:rPr>
+          <w:rFonts w:ascii="JetBrains Mono NL ExtraLight" w:hAnsi="JetBrains Mono NL ExtraLight" w:cs="JetBrains Mono NL ExtraLight"/>
+          <w:noProof/>
+          <w:sz w:val="21"/>
+          <w:szCs w:val="21"/>
+          <w:lang w:val="en-US"/>
+        </w:rPr>
+      </w:pPr>
+      <w:r>
+        <w:rPr>
+          <w:rFonts w:ascii="JetBrains Mono NL ExtraLight" w:hAnsi="JetBrains Mono NL ExtraLight" w:cs="JetBrains Mono NL ExtraLight"/>
+          <w:noProof/>
+          <w:sz w:val="21"/>
+          <w:szCs w:val="21"/>
+          <w:lang w:val="en-US"/>
+        </w:rPr>
+        <w:t>Aws:</w:t>
+      </w:r>
+    </w:p>
+    <w:p>
+      <w:pPr>
+        <w:ind w:firstLine="720"/>
+        <w:rPr>
+          <w:rFonts w:ascii="JetBrains Mono NL ExtraLight" w:hAnsi="JetBrains Mono NL ExtraLight" w:cs="JetBrains Mono NL ExtraLight"/>
+          <w:noProof/>
+          <w:sz w:val="21"/>
+          <w:szCs w:val="21"/>
+          <w:lang w:val="en-US"/>
+        </w:rPr>
+      </w:pPr>
+      <w:r>
+        <w:rPr>
+          <w:rFonts w:ascii="JetBrains Mono NL ExtraLight" w:hAnsi="JetBrains Mono NL ExtraLight" w:cs="JetBrains Mono NL ExtraLight"/>
+          <w:noProof/>
+          <w:sz w:val="21"/>
+          <w:szCs w:val="21"/>
+          <w:lang w:val="en-US"/>
+        </w:rPr>
+        <w:t xml:space="preserve">Cdk version from docker to aws </w:t>
+      </w:r>
+    </w:p>
+    <w:p>
+      <w:pPr>
+        <w:ind w:left="720"/>
+        <w:rPr>
+          <w:rFonts w:ascii="JetBrains Mono NL ExtraLight" w:hAnsi="JetBrains Mono NL ExtraLight" w:cs="JetBrains Mono NL ExtraLight"/>
+          <w:noProof/>
+          <w:sz w:val="21"/>
+          <w:szCs w:val="21"/>
+          <w:lang w:val="en-US"/>
+        </w:rPr>
+      </w:pPr>
+      <w:hyperlink r:id="rId8" w:history="1">
+        <w:r>
+          <w:rPr>
+            <w:rStyle w:val="Hyperlink"/>
+            <w:rFonts w:ascii="JetBrains Mono NL ExtraLight" w:hAnsi="JetBrains Mono NL ExtraLight" w:cs="JetBrains Mono NL ExtraLight"/>
+            <w:noProof/>
+            <w:sz w:val="21"/>
+            <w:szCs w:val="21"/>
+            <w:lang w:val="en-US"/>
+          </w:rPr>
+          <w:t>https://www.youtube.com/watch?v=wbsbXfkv47A&amp;ab_channel=pixegami</w:t>
+        </w:r>
+      </w:hyperlink>
+    </w:p>
+    <w:p>
+      <w:pPr>
+        <w:ind w:firstLine="720"/>
+        <w:rPr>
+          <w:rFonts w:ascii="JetBrains Mono NL ExtraLight" w:hAnsi="JetBrains Mono NL ExtraLight" w:cs="JetBrains Mono NL ExtraLight"/>
+          <w:noProof/>
+          <w:sz w:val="21"/>
+          <w:szCs w:val="21"/>
+          <w:lang w:val="en-US"/>
+        </w:rPr>
+      </w:pPr>
+      <w:r>
+        <w:rPr>
+          <w:rFonts w:ascii="JetBrains Mono NL ExtraLight" w:hAnsi="JetBrains Mono NL ExtraLight" w:cs="JetBrains Mono NL ExtraLight"/>
+          <w:noProof/>
+          <w:sz w:val="21"/>
+          <w:szCs w:val="21"/>
+          <w:lang w:val="en-US"/>
+        </w:rPr>
+        <w:t xml:space="preserve">Send email form lambda using ses </w:t>
+      </w:r>
+    </w:p>
+    <w:p>
+      <w:pPr>
+        <w:ind w:firstLine="720"/>
+        <w:rPr>
+          <w:rFonts w:ascii="JetBrains Mono NL ExtraLight" w:hAnsi="JetBrains Mono NL ExtraLight" w:cs="JetBrains Mono NL ExtraLight"/>
+          <w:noProof/>
+          <w:sz w:val="21"/>
+          <w:szCs w:val="21"/>
+          <w:lang w:val="en-US"/>
+        </w:rPr>
+      </w:pPr>
+      <w:r>
+        <w:rPr>
+          <w:rFonts w:ascii="JetBrains Mono NL ExtraLight" w:hAnsi="JetBrains Mono NL ExtraLight" w:cs="JetBrains Mono NL ExtraLight"/>
+          <w:noProof/>
+          <w:sz w:val="21"/>
+          <w:szCs w:val="21"/>
+          <w:lang w:val="en-US"/>
+        </w:rPr>
+        <w:t>Trigger lambda-daily--Chronic</w:t>
+      </w:r>
+    </w:p>
+    <w:p>
+      <w:pPr>
+        <w:ind w:firstLine="720"/>
+        <w:rPr>
+          <w:rFonts w:ascii="JetBrains Mono NL ExtraLight" w:hAnsi="JetBrains Mono NL ExtraLight" w:cs="JetBrains Mono NL ExtraLight"/>
+          <w:noProof/>
+          <w:sz w:val="21"/>
+          <w:szCs w:val="21"/>
+          <w:lang w:val="en-US"/>
+        </w:rPr>
+      </w:pPr>
+    </w:p>
+    <w:p>
+      <w:pPr>
+        <w:rPr>
+          <w:rFonts w:ascii="JetBrains Mono NL ExtraLight" w:hAnsi="JetBrains Mono NL ExtraLight" w:cs="JetBrains Mono NL ExtraLight"/>
+          <w:noProof/>
+          <w:sz w:val="21"/>
+          <w:szCs w:val="21"/>
+          <w:lang w:val="en-US"/>
+        </w:rPr>
+      </w:pPr>
+    </w:p>
+    <w:p>
+      <w:pPr>
+        <w:rPr>
+          <w:rFonts w:ascii="JetBrains Mono NL ExtraLight" w:hAnsi="JetBrains Mono NL ExtraLight" w:cs="JetBrains Mono NL ExtraLight"/>
+          <w:noProof/>
+          <w:sz w:val="21"/>
+          <w:szCs w:val="21"/>
+          <w:lang w:val="en-US"/>
+        </w:rPr>
+      </w:pPr>
+    </w:p>
+    <w:p>
+      <w:pPr>
+        <w:rPr>
+          <w:rFonts w:ascii="JetBrains Mono NL ExtraLight" w:hAnsi="JetBrains Mono NL ExtraLight" w:cs="JetBrains Mono NL ExtraLight"/>
+          <w:noProof/>
+          <w:sz w:val="21"/>
+          <w:szCs w:val="21"/>
+          <w:lang w:val="en-US"/>
+        </w:rPr>
+      </w:pPr>
+    </w:p>
+    <w:p>
+      <w:pPr>
+        <w:rPr>
+          <w:rFonts w:ascii="JetBrains Mono NL ExtraLight" w:hAnsi="JetBrains Mono NL ExtraLight" w:cs="JetBrains Mono NL ExtraLight"/>
+          <w:noProof/>
+          <w:sz w:val="21"/>
+          <w:szCs w:val="21"/>
+          <w:lang w:val="en-US"/>
+        </w:rPr>
+      </w:pPr>
+      <w:r>
+        <w:rPr>
+          <w:rFonts w:ascii="JetBrains Mono NL ExtraLight" w:hAnsi="JetBrains Mono NL ExtraLight" w:cs="JetBrains Mono NL ExtraLight"/>
+          <w:noProof/>
+          <w:sz w:val="21"/>
+          <w:szCs w:val="21"/>
+          <w:lang w:val="en-US"/>
+        </w:rPr>
+        <w:tab/>
+      </w:r>
+    </w:p>
+    <w:p>
+      <w:pPr>
+        <w:rPr>
+          <w:rFonts w:ascii="JetBrains Mono NL ExtraLight" w:hAnsi="JetBrains Mono NL ExtraLight" w:cs="JetBrains Mono NL ExtraLight"/>
+          <w:noProof/>
+          <w:sz w:val="21"/>
+          <w:szCs w:val="21"/>
+          <w:lang w:val="en-US"/>
+        </w:rPr>
+      </w:pPr>
+      <w:r>
+        <w:rPr>
+          <w:rFonts w:ascii="JetBrains Mono NL ExtraLight" w:hAnsi="JetBrains Mono NL ExtraLight" w:cs="JetBrains Mono NL ExtraLight"/>
+          <w:noProof/>
+          <w:sz w:val="21"/>
+          <w:szCs w:val="21"/>
+          <w:lang w:val="en-US"/>
+        </w:rPr>
+        <w:tab/>
+      </w:r>
+      <w:r>
+        <w:rPr>
+          <w:rFonts w:ascii="JetBrains Mono NL ExtraLight" w:hAnsi="JetBrains Mono NL ExtraLight" w:cs="JetBrains Mono NL ExtraLight"/>
+          <w:noProof/>
+          <w:sz w:val="21"/>
+          <w:szCs w:val="21"/>
+          <w:lang w:val="en-US"/>
+        </w:rPr>
+        <w:tab/>
+      </w:r>
     </w:p>
     <w:p>
       <w:pPr>
@@ -4128,6 +6008,7 @@
   <w:style w:type="paragraph" w:default="1" w:styleId="Normal">
     <w:name w:val="Normal"/>
     <w:qFormat/>
+    <w:rsid w:val="005C069D"/>
   </w:style>
   <w:style w:type="character" w:default="1" w:styleId="DefaultParagraphFont">
     <w:name w:val="Default Paragraph Font"/>
@@ -4173,6 +6054,29 @@
     <w:uiPriority w:val="99"/>
     <w:semiHidden/>
     <w:rsid w:val="00852636"/>
+  </w:style>
+  <w:style w:type="character" w:styleId="Hyperlink">
+    <w:name w:val="Hyperlink"/>
+    <w:basedOn w:val="DefaultParagraphFont"/>
+    <w:uiPriority w:val="99"/>
+    <w:unhideWhenUsed/>
+    <w:rsid w:val="00F15A0F"/>
+    <w:rPr>
+      <w:color w:val="0563C1" w:themeColor="hyperlink"/>
+      <w:u w:val="single"/>
+    </w:rPr>
+  </w:style>
+  <w:style w:type="character" w:styleId="UnresolvedMention">
+    <w:name w:val="Unresolved Mention"/>
+    <w:basedOn w:val="DefaultParagraphFont"/>
+    <w:uiPriority w:val="99"/>
+    <w:semiHidden/>
+    <w:unhideWhenUsed/>
+    <w:rsid w:val="00F15A0F"/>
+    <w:rPr>
+      <w:color w:val="605E5C"/>
+      <w:shd w:val="clear" w:color="auto" w:fill="E1DFDD"/>
+    </w:rPr>
   </w:style>
 </w:styles>
 </file>

</xml_diff>